<commit_message>
going through jeffs comments
</commit_message>
<xml_diff>
--- a/manu/AGE-resubmission/Reviewer-responses.docx
+++ b/manu/AGE-resubmission/Reviewer-responses.docx
@@ -1,6 +1,6 @@
 
 <file path=word/document.xml><?xml version="1.0" encoding="utf-8"?>
-<w:document xmlns:wpc="http://schemas.microsoft.com/office/word/2010/wordprocessingCanvas" xmlns:cx="http://schemas.microsoft.com/office/drawing/2014/chartex" xmlns:cx1="http://schemas.microsoft.com/office/drawing/2015/9/8/chartex" xmlns:cx2="http://schemas.microsoft.com/office/drawing/2015/10/21/chartex" xmlns:cx3="http://schemas.microsoft.com/office/drawing/2016/5/9/chartex" xmlns:cx4="http://schemas.microsoft.com/office/drawing/2016/5/10/chartex" xmlns:cx5="http://schemas.microsoft.com/office/drawing/2016/5/11/chartex" xmlns:cx6="http://schemas.microsoft.com/office/drawing/2016/5/12/chartex" xmlns:cx7="http://schemas.microsoft.com/office/drawing/2016/5/13/chartex" xmlns:cx8="http://schemas.microsoft.com/office/drawing/2016/5/14/chartex" xmlns:mc="http://schemas.openxmlformats.org/markup-compatibility/2006" xmlns:aink="http://schemas.microsoft.com/office/drawing/2016/ink" xmlns:am3d="http://schemas.microsoft.com/office/drawing/2017/model3d" xmlns:o="urn:schemas-microsoft-com:office:office" xmlns:r="http://schemas.openxmlformats.org/officeDocument/2006/relationships" xmlns:m="http://schemas.openxmlformats.org/officeDocument/2006/math" xmlns:v="urn:schemas-microsoft-com:vml" xmlns:wp14="http://schemas.microsoft.com/office/word/2010/wordprocessingDrawing" xmlns:wp="http://schemas.openxmlformats.org/drawingml/2006/wordprocessingDrawing" xmlns:w10="urn:schemas-microsoft-com:office:word" xmlns:w="http://schemas.openxmlformats.org/wordprocessingml/2006/main" xmlns:w14="http://schemas.microsoft.com/office/word/2010/wordml" xmlns:w15="http://schemas.microsoft.com/office/word/2012/wordml" xmlns:w16cex="http://schemas.microsoft.com/office/word/2018/wordml/cex" xmlns:w16cid="http://schemas.microsoft.com/office/word/2016/wordml/cid" xmlns:w16="http://schemas.microsoft.com/office/word/2018/wordml" xmlns:w16sdtdh="http://schemas.microsoft.com/office/word/2020/wordml/sdtdatahash" xmlns:w16se="http://schemas.microsoft.com/office/word/2015/wordml/symex" xmlns:wpg="http://schemas.microsoft.com/office/word/2010/wordprocessingGroup" xmlns:wpi="http://schemas.microsoft.com/office/word/2010/wordprocessingInk" xmlns:wne="http://schemas.microsoft.com/office/word/2006/wordml" xmlns:wps="http://schemas.microsoft.com/office/word/2010/wordprocessingShape" mc:Ignorable="w14 w15 w16se w16cid w16 w16cex w16sdtdh wp14">
+<w:document xmlns:wpc="http://schemas.microsoft.com/office/word/2010/wordprocessingCanvas" xmlns:cx="http://schemas.microsoft.com/office/drawing/2014/chartex" xmlns:cx1="http://schemas.microsoft.com/office/drawing/2015/9/8/chartex" xmlns:mc="http://schemas.openxmlformats.org/markup-compatibility/2006" xmlns:o="urn:schemas-microsoft-com:office:office" xmlns:r="http://schemas.openxmlformats.org/officeDocument/2006/relationships" xmlns:m="http://schemas.openxmlformats.org/officeDocument/2006/math" xmlns:v="urn:schemas-microsoft-com:vml" xmlns:wp14="http://schemas.microsoft.com/office/word/2010/wordprocessingDrawing" xmlns:wp="http://schemas.openxmlformats.org/drawingml/2006/wordprocessingDrawing" xmlns:w10="urn:schemas-microsoft-com:office:word" xmlns:w="http://schemas.openxmlformats.org/wordprocessingml/2006/main" xmlns:w14="http://schemas.microsoft.com/office/word/2010/wordml" xmlns:w15="http://schemas.microsoft.com/office/word/2012/wordml" xmlns:w16se="http://schemas.microsoft.com/office/word/2015/wordml/symex" xmlns:wpg="http://schemas.microsoft.com/office/word/2010/wordprocessingGroup" xmlns:wpi="http://schemas.microsoft.com/office/word/2010/wordprocessingInk" xmlns:wne="http://schemas.microsoft.com/office/word/2006/wordml" xmlns:wps="http://schemas.microsoft.com/office/word/2010/wordprocessingShape" mc:Ignorable="w14 w15 w16se wp14">
   <w:body>
     <w:p>
       <w:pPr>
@@ -38,6 +38,7 @@
         </w:rPr>
         <w:t>1</w:t>
       </w:r>
+      <w:proofErr w:type="gramStart"/>
       <w:r>
         <w:rPr>
           <w:b/>
@@ -47,6 +48,7 @@
         </w:rPr>
         <w:t>:</w:t>
       </w:r>
+      <w:proofErr w:type="gramEnd"/>
       <w:r>
         <w:rPr>
           <w:sz w:val="24"/>
@@ -82,8 +84,36 @@
           <w:szCs w:val="24"/>
           <w:shd w:val="clear" w:color="auto" w:fill="FFFFFF"/>
         </w:rPr>
-        <w:t>I appreciate the effort the authors put in the preparation of this manuscript. It is very clear and the conclusions and discussion are supported by the data and analysis. Here are my suggestions:</w:t>
-      </w:r>
+        <w:t xml:space="preserve">I appreciate the effort the authors put in the preparation of this manuscript. It is very clear and the conclusions and discussion </w:t>
+      </w:r>
+      <w:proofErr w:type="gramStart"/>
+      <w:r>
+        <w:rPr>
+          <w:sz w:val="24"/>
+          <w:szCs w:val="24"/>
+          <w:shd w:val="clear" w:color="auto" w:fill="FFFFFF"/>
+        </w:rPr>
+        <w:t>are supported</w:t>
+      </w:r>
+      <w:proofErr w:type="gramEnd"/>
+      <w:r>
+        <w:rPr>
+          <w:sz w:val="24"/>
+          <w:szCs w:val="24"/>
+          <w:shd w:val="clear" w:color="auto" w:fill="FFFFFF"/>
+        </w:rPr>
+        <w:t xml:space="preserve"> by the data and analysis. Here are my suggestions</w:t>
+      </w:r>
+      <w:proofErr w:type="gramStart"/>
+      <w:r>
+        <w:rPr>
+          <w:sz w:val="24"/>
+          <w:szCs w:val="24"/>
+          <w:shd w:val="clear" w:color="auto" w:fill="FFFFFF"/>
+        </w:rPr>
+        <w:t>:</w:t>
+      </w:r>
+      <w:proofErr w:type="gramEnd"/>
       <w:r>
         <w:rPr>
           <w:sz w:val="24"/>
@@ -189,7 +219,61 @@
           <w:szCs w:val="24"/>
           <w:shd w:val="clear" w:color="auto" w:fill="FFFFFF"/>
         </w:rPr>
-        <w:t>LN 242 “which may have better randomized spatial patterns in the soil”. I’m not sure what this means. Can this be reworded? I can guess, but the way it is written is not clear to me.</w:t>
+        <w:t xml:space="preserve">LN 242 “which may have better randomized spatial patterns in the soil”. </w:t>
+      </w:r>
+      <w:proofErr w:type="gramStart"/>
+      <w:r>
+        <w:rPr>
+          <w:sz w:val="24"/>
+          <w:szCs w:val="24"/>
+          <w:shd w:val="clear" w:color="auto" w:fill="FFFFFF"/>
+        </w:rPr>
+        <w:t>I’m</w:t>
+      </w:r>
+      <w:proofErr w:type="gramEnd"/>
+      <w:r>
+        <w:rPr>
+          <w:sz w:val="24"/>
+          <w:szCs w:val="24"/>
+          <w:shd w:val="clear" w:color="auto" w:fill="FFFFFF"/>
+        </w:rPr>
+        <w:t xml:space="preserve"> not sure what this means. </w:t>
+      </w:r>
+      <w:proofErr w:type="gramStart"/>
+      <w:r>
+        <w:rPr>
+          <w:sz w:val="24"/>
+          <w:szCs w:val="24"/>
+          <w:shd w:val="clear" w:color="auto" w:fill="FFFFFF"/>
+        </w:rPr>
+        <w:t>Can this be reworded</w:t>
+      </w:r>
+      <w:proofErr w:type="gramEnd"/>
+      <w:r>
+        <w:rPr>
+          <w:sz w:val="24"/>
+          <w:szCs w:val="24"/>
+          <w:shd w:val="clear" w:color="auto" w:fill="FFFFFF"/>
+        </w:rPr>
+        <w:t xml:space="preserve">? I can guess, but the way it </w:t>
+      </w:r>
+      <w:proofErr w:type="gramStart"/>
+      <w:r>
+        <w:rPr>
+          <w:sz w:val="24"/>
+          <w:szCs w:val="24"/>
+          <w:shd w:val="clear" w:color="auto" w:fill="FFFFFF"/>
+        </w:rPr>
+        <w:t>is written</w:t>
+      </w:r>
+      <w:proofErr w:type="gramEnd"/>
+      <w:r>
+        <w:rPr>
+          <w:sz w:val="24"/>
+          <w:szCs w:val="24"/>
+          <w:shd w:val="clear" w:color="auto" w:fill="FFFFFF"/>
+        </w:rPr>
+        <w:t xml:space="preserve"> is not clear to me.</w:t>
       </w:r>
     </w:p>
     <w:p>
@@ -375,7 +459,25 @@
           <w:sz w:val="24"/>
           <w:szCs w:val="24"/>
         </w:rPr>
-        <w:t>This sentence was changed based on another reviewer’s comment</w:t>
+        <w:t xml:space="preserve">This sentence </w:t>
+      </w:r>
+      <w:proofErr w:type="gramStart"/>
+      <w:r>
+        <w:rPr>
+          <w:color w:val="FF0000"/>
+          <w:sz w:val="24"/>
+          <w:szCs w:val="24"/>
+        </w:rPr>
+        <w:t>was changed</w:t>
+      </w:r>
+      <w:proofErr w:type="gramEnd"/>
+      <w:r>
+        <w:rPr>
+          <w:color w:val="FF0000"/>
+          <w:sz w:val="24"/>
+          <w:szCs w:val="24"/>
+        </w:rPr>
+        <w:t xml:space="preserve"> based on another reviewer’s comment</w:t>
       </w:r>
       <w:r>
         <w:rPr>
@@ -432,37 +534,32 @@
           <w:szCs w:val="24"/>
           <w:shd w:val="clear" w:color="auto" w:fill="FFFFFF"/>
         </w:rPr>
-        <w:t>Figure 1 I suggest removing this figure; it is not very informative.</w:t>
-      </w:r>
-    </w:p>
-    <w:p>
-      <w:pPr>
-        <w:contextualSpacing/>
-        <w:rPr>
-          <w:color w:val="FF0000"/>
+        <w:t xml:space="preserve">Figure </w:t>
+      </w:r>
+      <w:proofErr w:type="gramStart"/>
+      <w:r>
+        <w:rPr>
           <w:sz w:val="24"/>
           <w:szCs w:val="24"/>
           <w:shd w:val="clear" w:color="auto" w:fill="FFFFFF"/>
         </w:rPr>
-      </w:pPr>
-      <w:r>
-        <w:rPr>
-          <w:color w:val="FF0000"/>
+        <w:t>1</w:t>
+      </w:r>
+      <w:proofErr w:type="gramEnd"/>
+      <w:r>
+        <w:rPr>
           <w:sz w:val="24"/>
           <w:szCs w:val="24"/>
           <w:shd w:val="clear" w:color="auto" w:fill="FFFFFF"/>
         </w:rPr>
-        <w:t xml:space="preserve">The figure was moved to supplementary material. </w:t>
-      </w:r>
-    </w:p>
-    <w:p>
-      <w:pPr>
-        <w:autoSpaceDE w:val="0"/>
-        <w:autoSpaceDN w:val="0"/>
-        <w:adjustRightInd w:val="0"/>
-        <w:spacing w:after="0" w:line="240" w:lineRule="auto"/>
-        <w:contextualSpacing/>
-        <w:rPr>
+        <w:t xml:space="preserve"> I suggest removing this figure; it is not very informative.</w:t>
+      </w:r>
+    </w:p>
+    <w:p>
+      <w:pPr>
+        <w:contextualSpacing/>
+        <w:rPr>
+          <w:color w:val="FF0000"/>
           <w:sz w:val="24"/>
           <w:szCs w:val="24"/>
           <w:shd w:val="clear" w:color="auto" w:fill="FFFFFF"/>
@@ -470,6 +567,49 @@
       </w:pPr>
       <w:r>
         <w:rPr>
+          <w:color w:val="FF0000"/>
+          <w:sz w:val="24"/>
+          <w:szCs w:val="24"/>
+          <w:shd w:val="clear" w:color="auto" w:fill="FFFFFF"/>
+        </w:rPr>
+        <w:t xml:space="preserve">The figure </w:t>
+      </w:r>
+      <w:proofErr w:type="gramStart"/>
+      <w:r>
+        <w:rPr>
+          <w:color w:val="FF0000"/>
+          <w:sz w:val="24"/>
+          <w:szCs w:val="24"/>
+          <w:shd w:val="clear" w:color="auto" w:fill="FFFFFF"/>
+        </w:rPr>
+        <w:t>was moved</w:t>
+      </w:r>
+      <w:proofErr w:type="gramEnd"/>
+      <w:r>
+        <w:rPr>
+          <w:color w:val="FF0000"/>
+          <w:sz w:val="24"/>
+          <w:szCs w:val="24"/>
+          <w:shd w:val="clear" w:color="auto" w:fill="FFFFFF"/>
+        </w:rPr>
+        <w:t xml:space="preserve"> to supplementary material. </w:t>
+      </w:r>
+    </w:p>
+    <w:p>
+      <w:pPr>
+        <w:autoSpaceDE w:val="0"/>
+        <w:autoSpaceDN w:val="0"/>
+        <w:adjustRightInd w:val="0"/>
+        <w:spacing w:after="0" w:line="240" w:lineRule="auto"/>
+        <w:contextualSpacing/>
+        <w:rPr>
+          <w:sz w:val="24"/>
+          <w:szCs w:val="24"/>
+          <w:shd w:val="clear" w:color="auto" w:fill="FFFFFF"/>
+        </w:rPr>
+      </w:pPr>
+      <w:r>
+        <w:rPr>
           <w:sz w:val="24"/>
           <w:szCs w:val="24"/>
         </w:rPr>
@@ -527,7 +667,25 @@
           <w:szCs w:val="24"/>
           <w:shd w:val="clear" w:color="auto" w:fill="FFFFFF"/>
         </w:rPr>
-        <w:t>I would note that there is no reporting of yield or soil water - in this paper - so there is no evidence that the cover crops have actually impacted these cropping systems. However, I do understand that this is somewhat outside the scope of this particular contribution.</w:t>
+        <w:t xml:space="preserve">I would note that there is no reporting of yield or soil water - in this paper - so there is no evidence that the cover crops have actually </w:t>
+      </w:r>
+      <w:proofErr w:type="gramStart"/>
+      <w:r>
+        <w:rPr>
+          <w:sz w:val="24"/>
+          <w:szCs w:val="24"/>
+          <w:shd w:val="clear" w:color="auto" w:fill="FFFFFF"/>
+        </w:rPr>
+        <w:t>impacted</w:t>
+      </w:r>
+      <w:proofErr w:type="gramEnd"/>
+      <w:r>
+        <w:rPr>
+          <w:sz w:val="24"/>
+          <w:szCs w:val="24"/>
+          <w:shd w:val="clear" w:color="auto" w:fill="FFFFFF"/>
+        </w:rPr>
+        <w:t xml:space="preserve"> these cropping systems. However, I do understand that this is somewhat outside the scope of this particular contribution.</w:t>
       </w:r>
     </w:p>
     <w:p>
@@ -555,6 +713,7 @@
         <w:lastRenderedPageBreak/>
         <w:t xml:space="preserve">We agree many readers may wonder the same thing. </w:t>
       </w:r>
+      <w:proofErr w:type="gramStart"/>
       <w:r>
         <w:rPr>
           <w:color w:val="FF0000"/>
@@ -562,8 +721,9 @@
           <w:szCs w:val="24"/>
           <w:shd w:val="clear" w:color="auto" w:fill="FFFFFF"/>
         </w:rPr>
-        <w:t>Unfortunately t</w:t>
-      </w:r>
+        <w:t>Unfortunately</w:t>
+      </w:r>
+      <w:proofErr w:type="gramEnd"/>
       <w:r>
         <w:rPr>
           <w:color w:val="FF0000"/>
@@ -571,6 +731,15 @@
           <w:szCs w:val="24"/>
           <w:shd w:val="clear" w:color="auto" w:fill="FFFFFF"/>
         </w:rPr>
+        <w:t xml:space="preserve"> t</w:t>
+      </w:r>
+      <w:r>
+        <w:rPr>
+          <w:color w:val="FF0000"/>
+          <w:sz w:val="24"/>
+          <w:szCs w:val="24"/>
+          <w:shd w:val="clear" w:color="auto" w:fill="FFFFFF"/>
+        </w:rPr>
         <w:t>here are no measurements of soil water available</w:t>
       </w:r>
       <w:r>
@@ -689,8 +858,18 @@
           <w:szCs w:val="24"/>
           <w:shd w:val="clear" w:color="auto" w:fill="FFFFFF"/>
         </w:rPr>
-        <w:t>Dear authors,</w:t>
-      </w:r>
+        <w:t>Dear authors</w:t>
+      </w:r>
+      <w:proofErr w:type="gramStart"/>
+      <w:r>
+        <w:rPr>
+          <w:sz w:val="24"/>
+          <w:szCs w:val="24"/>
+          <w:shd w:val="clear" w:color="auto" w:fill="FFFFFF"/>
+        </w:rPr>
+        <w:t>,</w:t>
+      </w:r>
+      <w:proofErr w:type="gramEnd"/>
       <w:r>
         <w:rPr>
           <w:sz w:val="24"/>
@@ -704,7 +883,43 @@
           <w:szCs w:val="24"/>
           <w:shd w:val="clear" w:color="auto" w:fill="FFFFFF"/>
         </w:rPr>
-        <w:t>The manuscript had the potential to be useful to readers of this journal. However, it is not suitable for publication. The study was supposed to investigate the effects of CCs on soil water storage at various sites and to provide possible causal models. However, much time was spent explaining the effects of soil texture. There was very little discussion of the results (causes) and there were too many speculations not supported by the data presented. More detailed comments on how to improve the manuscript is provided in the attached document.</w:t>
+        <w:t xml:space="preserve">The manuscript had the potential to be useful to readers of this journal. However, it is not suitable for publication. The study was supposed to investigate the effects of CCs on soil water storage at various sites and to provide possible causal models. However, much time </w:t>
+      </w:r>
+      <w:proofErr w:type="gramStart"/>
+      <w:r>
+        <w:rPr>
+          <w:sz w:val="24"/>
+          <w:szCs w:val="24"/>
+          <w:shd w:val="clear" w:color="auto" w:fill="FFFFFF"/>
+        </w:rPr>
+        <w:t>was spent</w:t>
+      </w:r>
+      <w:proofErr w:type="gramEnd"/>
+      <w:r>
+        <w:rPr>
+          <w:sz w:val="24"/>
+          <w:szCs w:val="24"/>
+          <w:shd w:val="clear" w:color="auto" w:fill="FFFFFF"/>
+        </w:rPr>
+        <w:t xml:space="preserve"> explaining the effects of soil texture. There was very little discussion of the results (causes) and there were too many speculations not supported by the data presented. More detailed comments on how to improve the manuscript </w:t>
+      </w:r>
+      <w:proofErr w:type="gramStart"/>
+      <w:r>
+        <w:rPr>
+          <w:sz w:val="24"/>
+          <w:szCs w:val="24"/>
+          <w:shd w:val="clear" w:color="auto" w:fill="FFFFFF"/>
+        </w:rPr>
+        <w:t>is provided</w:t>
+      </w:r>
+      <w:proofErr w:type="gramEnd"/>
+      <w:r>
+        <w:rPr>
+          <w:sz w:val="24"/>
+          <w:szCs w:val="24"/>
+          <w:shd w:val="clear" w:color="auto" w:fill="FFFFFF"/>
+        </w:rPr>
+        <w:t xml:space="preserve"> in the attached document.</w:t>
       </w:r>
       <w:r>
         <w:rPr>
@@ -743,7 +958,54 @@
           <w:sz w:val="20"/>
           <w:szCs w:val="20"/>
         </w:rPr>
-        <w:t xml:space="preserve">Thank you for the helpful suggestions. We have de-emphasized the soil texture results as we understand they were not the main focus of this study. We </w:t>
+        <w:t xml:space="preserve">Thank you for the helpful suggestions. We have de-emphasized the soil </w:t>
+      </w:r>
+      <w:r>
+        <w:rPr>
+          <w:rFonts w:ascii="Segoe UI" w:hAnsi="Segoe UI" w:cs="Segoe UI"/>
+          <w:color w:val="FF0000"/>
+          <w:sz w:val="20"/>
+          <w:szCs w:val="20"/>
+        </w:rPr>
+        <w:t>texture results as</w:t>
+      </w:r>
+      <w:r>
+        <w:rPr>
+          <w:rFonts w:ascii="Segoe UI" w:hAnsi="Segoe UI" w:cs="Segoe UI"/>
+          <w:color w:val="FF0000"/>
+          <w:sz w:val="20"/>
+          <w:szCs w:val="20"/>
+        </w:rPr>
+        <w:t xml:space="preserve"> they were not the </w:t>
+      </w:r>
+      <w:proofErr w:type="gramStart"/>
+      <w:r>
+        <w:rPr>
+          <w:rFonts w:ascii="Segoe UI" w:hAnsi="Segoe UI" w:cs="Segoe UI"/>
+          <w:color w:val="FF0000"/>
+          <w:sz w:val="20"/>
+          <w:szCs w:val="20"/>
+        </w:rPr>
+        <w:t>main focus</w:t>
+      </w:r>
+      <w:proofErr w:type="gramEnd"/>
+      <w:r>
+        <w:rPr>
+          <w:rFonts w:ascii="Segoe UI" w:hAnsi="Segoe UI" w:cs="Segoe UI"/>
+          <w:color w:val="FF0000"/>
+          <w:sz w:val="20"/>
+          <w:szCs w:val="20"/>
+        </w:rPr>
+        <w:t xml:space="preserve"> of this study. We </w:t>
+      </w:r>
+      <w:r>
+        <w:rPr>
+          <w:rFonts w:ascii="Segoe UI" w:hAnsi="Segoe UI" w:cs="Segoe UI"/>
+          <w:color w:val="FF0000"/>
+          <w:sz w:val="20"/>
+          <w:szCs w:val="20"/>
+        </w:rPr>
+        <w:t xml:space="preserve">added text to </w:t>
       </w:r>
       <w:r>
         <w:rPr>
@@ -798,46 +1060,106 @@
           <w:sz w:val="20"/>
           <w:szCs w:val="20"/>
         </w:rPr>
-        <w:t xml:space="preserve"> the soil texture to vary, and we reworded that section to make that clear), which may be what the reviewer is referring to. If there are other specific instances where the reviewer feels our claims are not supported by our data we are happy to address them. </w:t>
-      </w:r>
-    </w:p>
-    <w:p>
-      <w:pPr>
-        <w:autoSpaceDE w:val="0"/>
-        <w:autoSpaceDN w:val="0"/>
-        <w:adjustRightInd w:val="0"/>
-        <w:spacing w:after="0" w:line="240" w:lineRule="auto"/>
-        <w:contextualSpacing/>
-        <w:rPr>
-          <w:rFonts w:ascii="Segoe UI" w:hAnsi="Segoe UI" w:cs="Segoe UI"/>
-          <w:color w:val="000000"/>
-          <w:sz w:val="20"/>
-          <w:szCs w:val="20"/>
-        </w:rPr>
-      </w:pPr>
-    </w:p>
-    <w:p>
-      <w:pPr>
-        <w:autoSpaceDE w:val="0"/>
-        <w:autoSpaceDN w:val="0"/>
-        <w:adjustRightInd w:val="0"/>
-        <w:spacing w:after="0" w:line="240" w:lineRule="auto"/>
-        <w:contextualSpacing/>
-        <w:rPr>
-          <w:rFonts w:ascii="Segoe UI" w:hAnsi="Segoe UI" w:cs="Segoe UI"/>
-          <w:color w:val="000000"/>
-          <w:sz w:val="20"/>
-          <w:szCs w:val="20"/>
-        </w:rPr>
-      </w:pPr>
-      <w:r>
-        <w:rPr>
-          <w:rFonts w:ascii="Segoe UI" w:hAnsi="Segoe UI" w:cs="Segoe UI"/>
-          <w:color w:val="000000"/>
-          <w:sz w:val="20"/>
-          <w:szCs w:val="20"/>
-        </w:rPr>
-        <w:t>L40 - This is common enough to not need an explanation. i.e. no need for abbreviation.</w:t>
+        <w:t xml:space="preserve"> the soil texture to vary, and we reworded that section to make that clear), which may be what the reviewer is referring to. If there </w:t>
+      </w:r>
+      <w:proofErr w:type="gramStart"/>
+      <w:r>
+        <w:rPr>
+          <w:rFonts w:ascii="Segoe UI" w:hAnsi="Segoe UI" w:cs="Segoe UI"/>
+          <w:color w:val="FF0000"/>
+          <w:sz w:val="20"/>
+          <w:szCs w:val="20"/>
+        </w:rPr>
+        <w:t>are</w:t>
+      </w:r>
+      <w:proofErr w:type="gramEnd"/>
+      <w:r>
+        <w:rPr>
+          <w:rFonts w:ascii="Segoe UI" w:hAnsi="Segoe UI" w:cs="Segoe UI"/>
+          <w:color w:val="FF0000"/>
+          <w:sz w:val="20"/>
+          <w:szCs w:val="20"/>
+        </w:rPr>
+        <w:t xml:space="preserve"> other specific instances where the reviewer feels our claims are not supported by our data we are happy to address them. </w:t>
+      </w:r>
+    </w:p>
+    <w:p>
+      <w:pPr>
+        <w:autoSpaceDE w:val="0"/>
+        <w:autoSpaceDN w:val="0"/>
+        <w:adjustRightInd w:val="0"/>
+        <w:spacing w:after="0" w:line="240" w:lineRule="auto"/>
+        <w:contextualSpacing/>
+        <w:rPr>
+          <w:rFonts w:ascii="Segoe UI" w:hAnsi="Segoe UI" w:cs="Segoe UI"/>
+          <w:color w:val="000000"/>
+          <w:sz w:val="20"/>
+          <w:szCs w:val="20"/>
+        </w:rPr>
+      </w:pPr>
+    </w:p>
+    <w:p>
+      <w:pPr>
+        <w:autoSpaceDE w:val="0"/>
+        <w:autoSpaceDN w:val="0"/>
+        <w:adjustRightInd w:val="0"/>
+        <w:spacing w:after="0" w:line="240" w:lineRule="auto"/>
+        <w:contextualSpacing/>
+        <w:rPr>
+          <w:rFonts w:ascii="Segoe UI" w:hAnsi="Segoe UI" w:cs="Segoe UI"/>
+          <w:color w:val="000000"/>
+          <w:sz w:val="20"/>
+          <w:szCs w:val="20"/>
+        </w:rPr>
+      </w:pPr>
+      <w:r>
+        <w:rPr>
+          <w:rFonts w:ascii="Segoe UI" w:hAnsi="Segoe UI" w:cs="Segoe UI"/>
+          <w:color w:val="000000"/>
+          <w:sz w:val="20"/>
+          <w:szCs w:val="20"/>
+        </w:rPr>
+        <w:t xml:space="preserve">L40 - This is common enough </w:t>
+      </w:r>
+      <w:proofErr w:type="gramStart"/>
+      <w:r>
+        <w:rPr>
+          <w:rFonts w:ascii="Segoe UI" w:hAnsi="Segoe UI" w:cs="Segoe UI"/>
+          <w:color w:val="000000"/>
+          <w:sz w:val="20"/>
+          <w:szCs w:val="20"/>
+        </w:rPr>
+        <w:t>to not need</w:t>
+      </w:r>
+      <w:proofErr w:type="gramEnd"/>
+      <w:r>
+        <w:rPr>
+          <w:rFonts w:ascii="Segoe UI" w:hAnsi="Segoe UI" w:cs="Segoe UI"/>
+          <w:color w:val="000000"/>
+          <w:sz w:val="20"/>
+          <w:szCs w:val="20"/>
+        </w:rPr>
+        <w:t xml:space="preserve"> an explanation. </w:t>
+      </w:r>
+      <w:proofErr w:type="gramStart"/>
+      <w:r>
+        <w:rPr>
+          <w:rFonts w:ascii="Segoe UI" w:hAnsi="Segoe UI" w:cs="Segoe UI"/>
+          <w:color w:val="000000"/>
+          <w:sz w:val="20"/>
+          <w:szCs w:val="20"/>
+        </w:rPr>
+        <w:t>i.e</w:t>
+      </w:r>
+      <w:proofErr w:type="gramEnd"/>
+      <w:r>
+        <w:rPr>
+          <w:rFonts w:ascii="Segoe UI" w:hAnsi="Segoe UI" w:cs="Segoe UI"/>
+          <w:color w:val="000000"/>
+          <w:sz w:val="20"/>
+          <w:szCs w:val="20"/>
+        </w:rPr>
+        <w:t>. no need for abbreviation.</w:t>
       </w:r>
     </w:p>
     <w:p>
@@ -892,8 +1214,21 @@
         <w:contextualSpacing/>
       </w:pPr>
       <w:r>
-        <w:t>L48 – Secale cereale</w:t>
-      </w:r>
+        <w:t xml:space="preserve">L48 – </w:t>
+      </w:r>
+      <w:proofErr w:type="spellStart"/>
+      <w:r>
+        <w:t>Secale</w:t>
+      </w:r>
+      <w:proofErr w:type="spellEnd"/>
+      <w:r>
+        <w:t xml:space="preserve"> </w:t>
+      </w:r>
+      <w:proofErr w:type="spellStart"/>
+      <w:r>
+        <w:t>cereale</w:t>
+      </w:r>
+      <w:proofErr w:type="spellEnd"/>
     </w:p>
     <w:p>
       <w:pPr>
@@ -988,7 +1323,47 @@
           <w:sz w:val="20"/>
           <w:szCs w:val="20"/>
         </w:rPr>
-        <w:t>L53 - This suggests several depths were sampled. If so, what was the extent? If not, please clarify that only 10-18 cm depth was sampled (rather than an increment.</w:t>
+        <w:t xml:space="preserve">L53 - This suggests several depths </w:t>
+      </w:r>
+      <w:proofErr w:type="gramStart"/>
+      <w:r>
+        <w:rPr>
+          <w:rFonts w:ascii="Segoe UI" w:hAnsi="Segoe UI" w:cs="Segoe UI"/>
+          <w:color w:val="000000"/>
+          <w:sz w:val="20"/>
+          <w:szCs w:val="20"/>
+        </w:rPr>
+        <w:t>were sampled</w:t>
+      </w:r>
+      <w:proofErr w:type="gramEnd"/>
+      <w:r>
+        <w:rPr>
+          <w:rFonts w:ascii="Segoe UI" w:hAnsi="Segoe UI" w:cs="Segoe UI"/>
+          <w:color w:val="000000"/>
+          <w:sz w:val="20"/>
+          <w:szCs w:val="20"/>
+        </w:rPr>
+        <w:t xml:space="preserve">. If so, what was the extent? If not, please clarify that only 10-18 cm depth </w:t>
+      </w:r>
+      <w:proofErr w:type="gramStart"/>
+      <w:r>
+        <w:rPr>
+          <w:rFonts w:ascii="Segoe UI" w:hAnsi="Segoe UI" w:cs="Segoe UI"/>
+          <w:color w:val="000000"/>
+          <w:sz w:val="20"/>
+          <w:szCs w:val="20"/>
+        </w:rPr>
+        <w:t>was sampled</w:t>
+      </w:r>
+      <w:proofErr w:type="gramEnd"/>
+      <w:r>
+        <w:rPr>
+          <w:rFonts w:ascii="Segoe UI" w:hAnsi="Segoe UI" w:cs="Segoe UI"/>
+          <w:color w:val="000000"/>
+          <w:sz w:val="20"/>
+          <w:szCs w:val="20"/>
+        </w:rPr>
+        <w:t xml:space="preserve"> (rather than an increment.</w:t>
       </w:r>
     </w:p>
     <w:p>
@@ -1097,31 +1472,71 @@
           <w:sz w:val="20"/>
           <w:szCs w:val="20"/>
         </w:rPr>
-        <w:t>L89 - Since this is the first Nichols et al., 2020 in the manuscript, shouldn't this be 2020a?</w:t>
-      </w:r>
-    </w:p>
-    <w:p>
-      <w:pPr>
-        <w:autoSpaceDE w:val="0"/>
-        <w:autoSpaceDN w:val="0"/>
-        <w:adjustRightInd w:val="0"/>
-        <w:spacing w:after="0" w:line="240" w:lineRule="auto"/>
-        <w:contextualSpacing/>
-        <w:rPr>
-          <w:rFonts w:ascii="Segoe UI" w:hAnsi="Segoe UI" w:cs="Segoe UI"/>
-          <w:color w:val="FF0000"/>
-          <w:sz w:val="20"/>
-          <w:szCs w:val="20"/>
-        </w:rPr>
-      </w:pPr>
-      <w:r>
-        <w:rPr>
-          <w:rFonts w:ascii="Segoe UI" w:hAnsi="Segoe UI" w:cs="Segoe UI"/>
-          <w:color w:val="FF0000"/>
-          <w:sz w:val="20"/>
-          <w:szCs w:val="20"/>
-        </w:rPr>
-        <w:t xml:space="preserve">Yes, this citation was changed to 2020a and the references were updated accordingly. </w:t>
+        <w:t xml:space="preserve">L89 - Since this is the first Nichols et al., 2020 in the manuscript, </w:t>
+      </w:r>
+      <w:proofErr w:type="gramStart"/>
+      <w:r>
+        <w:rPr>
+          <w:rFonts w:ascii="Segoe UI" w:hAnsi="Segoe UI" w:cs="Segoe UI"/>
+          <w:color w:val="000000"/>
+          <w:sz w:val="20"/>
+          <w:szCs w:val="20"/>
+        </w:rPr>
+        <w:t>shouldn't</w:t>
+      </w:r>
+      <w:proofErr w:type="gramEnd"/>
+      <w:r>
+        <w:rPr>
+          <w:rFonts w:ascii="Segoe UI" w:hAnsi="Segoe UI" w:cs="Segoe UI"/>
+          <w:color w:val="000000"/>
+          <w:sz w:val="20"/>
+          <w:szCs w:val="20"/>
+        </w:rPr>
+        <w:t xml:space="preserve"> this be 2020a?</w:t>
+      </w:r>
+    </w:p>
+    <w:p>
+      <w:pPr>
+        <w:autoSpaceDE w:val="0"/>
+        <w:autoSpaceDN w:val="0"/>
+        <w:adjustRightInd w:val="0"/>
+        <w:spacing w:after="0" w:line="240" w:lineRule="auto"/>
+        <w:contextualSpacing/>
+        <w:rPr>
+          <w:rFonts w:ascii="Segoe UI" w:hAnsi="Segoe UI" w:cs="Segoe UI"/>
+          <w:color w:val="FF0000"/>
+          <w:sz w:val="20"/>
+          <w:szCs w:val="20"/>
+        </w:rPr>
+      </w:pPr>
+      <w:r>
+        <w:rPr>
+          <w:rFonts w:ascii="Segoe UI" w:hAnsi="Segoe UI" w:cs="Segoe UI"/>
+          <w:color w:val="FF0000"/>
+          <w:sz w:val="20"/>
+          <w:szCs w:val="20"/>
+        </w:rPr>
+        <w:t xml:space="preserve">Yes, this citation </w:t>
+      </w:r>
+      <w:proofErr w:type="gramStart"/>
+      <w:r>
+        <w:rPr>
+          <w:rFonts w:ascii="Segoe UI" w:hAnsi="Segoe UI" w:cs="Segoe UI"/>
+          <w:color w:val="FF0000"/>
+          <w:sz w:val="20"/>
+          <w:szCs w:val="20"/>
+        </w:rPr>
+        <w:t>was changed</w:t>
+      </w:r>
+      <w:proofErr w:type="gramEnd"/>
+      <w:r>
+        <w:rPr>
+          <w:rFonts w:ascii="Segoe UI" w:hAnsi="Segoe UI" w:cs="Segoe UI"/>
+          <w:color w:val="FF0000"/>
+          <w:sz w:val="20"/>
+          <w:szCs w:val="20"/>
+        </w:rPr>
+        <w:t xml:space="preserve"> to 2020a and the references were updated accordingly. </w:t>
       </w:r>
     </w:p>
     <w:p>
@@ -1161,31 +1576,91 @@
           <w:szCs w:val="20"/>
         </w:rPr>
         <w:lastRenderedPageBreak/>
-        <w:t>L120 - Soil textural analysis will be a very good addition to the data. Although the soil series were identified, it is important to remember that the translocational and depositional processes can affect the current particle size distribution.</w:t>
-      </w:r>
-    </w:p>
-    <w:p>
-      <w:pPr>
-        <w:autoSpaceDE w:val="0"/>
-        <w:autoSpaceDN w:val="0"/>
-        <w:adjustRightInd w:val="0"/>
-        <w:spacing w:after="0" w:line="240" w:lineRule="auto"/>
-        <w:contextualSpacing/>
-        <w:rPr>
-          <w:rFonts w:ascii="Segoe UI" w:hAnsi="Segoe UI" w:cs="Segoe UI"/>
-          <w:color w:val="FF0000"/>
-          <w:sz w:val="20"/>
-          <w:szCs w:val="20"/>
-        </w:rPr>
-      </w:pPr>
-      <w:r>
-        <w:rPr>
-          <w:rFonts w:ascii="Segoe UI" w:hAnsi="Segoe UI" w:cs="Segoe UI"/>
-          <w:color w:val="FF0000"/>
-          <w:sz w:val="20"/>
-          <w:szCs w:val="20"/>
-        </w:rPr>
-        <w:t xml:space="preserve">The average soil texture information </w:t>
+        <w:t xml:space="preserve">L120 - Soil textural analysis will be a very good addition to the data. Although the soil series </w:t>
+      </w:r>
+      <w:proofErr w:type="gramStart"/>
+      <w:r>
+        <w:rPr>
+          <w:rFonts w:ascii="Segoe UI" w:hAnsi="Segoe UI" w:cs="Segoe UI"/>
+          <w:color w:val="000000"/>
+          <w:sz w:val="20"/>
+          <w:szCs w:val="20"/>
+        </w:rPr>
+        <w:t>were identified</w:t>
+      </w:r>
+      <w:proofErr w:type="gramEnd"/>
+      <w:r>
+        <w:rPr>
+          <w:rFonts w:ascii="Segoe UI" w:hAnsi="Segoe UI" w:cs="Segoe UI"/>
+          <w:color w:val="000000"/>
+          <w:sz w:val="20"/>
+          <w:szCs w:val="20"/>
+        </w:rPr>
+        <w:t xml:space="preserve">, it is important to remember that the </w:t>
+      </w:r>
+      <w:proofErr w:type="spellStart"/>
+      <w:r>
+        <w:rPr>
+          <w:rFonts w:ascii="Segoe UI" w:hAnsi="Segoe UI" w:cs="Segoe UI"/>
+          <w:color w:val="000000"/>
+          <w:sz w:val="20"/>
+          <w:szCs w:val="20"/>
+        </w:rPr>
+        <w:t>translocational</w:t>
+      </w:r>
+      <w:proofErr w:type="spellEnd"/>
+      <w:r>
+        <w:rPr>
+          <w:rFonts w:ascii="Segoe UI" w:hAnsi="Segoe UI" w:cs="Segoe UI"/>
+          <w:color w:val="000000"/>
+          <w:sz w:val="20"/>
+          <w:szCs w:val="20"/>
+        </w:rPr>
+        <w:t xml:space="preserve"> and depositional processes can affect the current particle size distribution.</w:t>
+      </w:r>
+    </w:p>
+    <w:p>
+      <w:pPr>
+        <w:autoSpaceDE w:val="0"/>
+        <w:autoSpaceDN w:val="0"/>
+        <w:adjustRightInd w:val="0"/>
+        <w:spacing w:after="0" w:line="240" w:lineRule="auto"/>
+        <w:contextualSpacing/>
+        <w:rPr>
+          <w:rFonts w:ascii="Segoe UI" w:hAnsi="Segoe UI" w:cs="Segoe UI"/>
+          <w:color w:val="FF0000"/>
+          <w:sz w:val="20"/>
+          <w:szCs w:val="20"/>
+        </w:rPr>
+      </w:pPr>
+      <w:r>
+        <w:rPr>
+          <w:rFonts w:ascii="Segoe UI" w:hAnsi="Segoe UI" w:cs="Segoe UI"/>
+          <w:color w:val="FF0000"/>
+          <w:sz w:val="20"/>
+          <w:szCs w:val="20"/>
+        </w:rPr>
+        <w:t xml:space="preserve">The </w:t>
+      </w:r>
+      <w:proofErr w:type="gramStart"/>
+      <w:r>
+        <w:rPr>
+          <w:rFonts w:ascii="Segoe UI" w:hAnsi="Segoe UI" w:cs="Segoe UI"/>
+          <w:color w:val="FF0000"/>
+          <w:sz w:val="20"/>
+          <w:szCs w:val="20"/>
+        </w:rPr>
+        <w:t>average soil texture information</w:t>
+      </w:r>
+      <w:proofErr w:type="gramEnd"/>
+      <w:r>
+        <w:rPr>
+          <w:rFonts w:ascii="Segoe UI" w:hAnsi="Segoe UI" w:cs="Segoe UI"/>
+          <w:color w:val="FF0000"/>
+          <w:sz w:val="20"/>
+          <w:szCs w:val="20"/>
+        </w:rPr>
+        <w:t xml:space="preserve"> </w:t>
       </w:r>
       <w:r>
         <w:rPr>
@@ -1713,31 +2188,71 @@
           <w:sz w:val="20"/>
           <w:szCs w:val="20"/>
         </w:rPr>
-        <w:t>Soil surface conditions play a huge role on water movement and retention. Why was the surface not sampled? It could provide important information.</w:t>
-      </w:r>
-    </w:p>
-    <w:p>
-      <w:pPr>
-        <w:autoSpaceDE w:val="0"/>
-        <w:autoSpaceDN w:val="0"/>
-        <w:adjustRightInd w:val="0"/>
-        <w:spacing w:after="0" w:line="240" w:lineRule="auto"/>
-        <w:contextualSpacing/>
-        <w:rPr>
-          <w:rFonts w:ascii="Segoe UI" w:hAnsi="Segoe UI" w:cs="Segoe UI"/>
-          <w:color w:val="FF0000"/>
-          <w:sz w:val="20"/>
-          <w:szCs w:val="20"/>
-        </w:rPr>
-      </w:pPr>
-      <w:r>
-        <w:rPr>
-          <w:rFonts w:ascii="Segoe UI" w:hAnsi="Segoe UI" w:cs="Segoe UI"/>
-          <w:color w:val="FF0000"/>
-          <w:sz w:val="20"/>
-          <w:szCs w:val="20"/>
-        </w:rPr>
-        <w:t xml:space="preserve">This is explained in the introduction (L96-99). We reworded </w:t>
+        <w:t xml:space="preserve">Soil surface conditions play a huge role on water movement and retention. Why </w:t>
+      </w:r>
+      <w:proofErr w:type="gramStart"/>
+      <w:r>
+        <w:rPr>
+          <w:rFonts w:ascii="Segoe UI" w:hAnsi="Segoe UI" w:cs="Segoe UI"/>
+          <w:color w:val="000000"/>
+          <w:sz w:val="20"/>
+          <w:szCs w:val="20"/>
+        </w:rPr>
+        <w:t>was the surface not sampled</w:t>
+      </w:r>
+      <w:proofErr w:type="gramEnd"/>
+      <w:r>
+        <w:rPr>
+          <w:rFonts w:ascii="Segoe UI" w:hAnsi="Segoe UI" w:cs="Segoe UI"/>
+          <w:color w:val="000000"/>
+          <w:sz w:val="20"/>
+          <w:szCs w:val="20"/>
+        </w:rPr>
+        <w:t>? It could provide important information.</w:t>
+      </w:r>
+    </w:p>
+    <w:p>
+      <w:pPr>
+        <w:autoSpaceDE w:val="0"/>
+        <w:autoSpaceDN w:val="0"/>
+        <w:adjustRightInd w:val="0"/>
+        <w:spacing w:after="0" w:line="240" w:lineRule="auto"/>
+        <w:contextualSpacing/>
+        <w:rPr>
+          <w:rFonts w:ascii="Segoe UI" w:hAnsi="Segoe UI" w:cs="Segoe UI"/>
+          <w:color w:val="FF0000"/>
+          <w:sz w:val="20"/>
+          <w:szCs w:val="20"/>
+        </w:rPr>
+      </w:pPr>
+      <w:r>
+        <w:rPr>
+          <w:rFonts w:ascii="Segoe UI" w:hAnsi="Segoe UI" w:cs="Segoe UI"/>
+          <w:color w:val="FF0000"/>
+          <w:sz w:val="20"/>
+          <w:szCs w:val="20"/>
+        </w:rPr>
+        <w:t xml:space="preserve">This </w:t>
+      </w:r>
+      <w:proofErr w:type="gramStart"/>
+      <w:r>
+        <w:rPr>
+          <w:rFonts w:ascii="Segoe UI" w:hAnsi="Segoe UI" w:cs="Segoe UI"/>
+          <w:color w:val="FF0000"/>
+          <w:sz w:val="20"/>
+          <w:szCs w:val="20"/>
+        </w:rPr>
+        <w:t>is explained</w:t>
+      </w:r>
+      <w:proofErr w:type="gramEnd"/>
+      <w:r>
+        <w:rPr>
+          <w:rFonts w:ascii="Segoe UI" w:hAnsi="Segoe UI" w:cs="Segoe UI"/>
+          <w:color w:val="FF0000"/>
+          <w:sz w:val="20"/>
+          <w:szCs w:val="20"/>
+        </w:rPr>
+        <w:t xml:space="preserve"> in the introduction (L96-99). We reworded </w:t>
       </w:r>
       <w:r>
         <w:rPr>
@@ -1862,25 +2377,43 @@
           <w:i/>
           <w:color w:val="FF0000"/>
         </w:rPr>
-        <w:t>(1) Determine what aspects of a soil’s hydrological characteristics are affected by long-term cover cropping at a depth relevant to crop production, and whether those effects are consistent across sites.</w:t>
-      </w:r>
-    </w:p>
-    <w:p>
-      <w:pPr>
-        <w:spacing w:line="240" w:lineRule="auto"/>
-        <w:contextualSpacing/>
+        <w:t xml:space="preserve">(1) Determine what aspects of a soil’s hydrological characteristics </w:t>
+      </w:r>
+      <w:proofErr w:type="gramStart"/>
+      <w:r>
         <w:rPr>
           <w:rFonts w:ascii="Times New Roman" w:hAnsi="Times New Roman" w:cs="Times New Roman"/>
           <w:i/>
           <w:color w:val="FF0000"/>
         </w:rPr>
-      </w:pPr>
+        <w:t>are affected by long-term cover cropping at a depth relevant to crop production</w:t>
+      </w:r>
+      <w:proofErr w:type="gramEnd"/>
       <w:r>
         <w:rPr>
           <w:rFonts w:ascii="Times New Roman" w:hAnsi="Times New Roman" w:cs="Times New Roman"/>
           <w:i/>
           <w:color w:val="FF0000"/>
         </w:rPr>
+        <w:t>, and whether those effects are consistent across sites.</w:t>
+      </w:r>
+    </w:p>
+    <w:p>
+      <w:pPr>
+        <w:spacing w:line="240" w:lineRule="auto"/>
+        <w:contextualSpacing/>
+        <w:rPr>
+          <w:rFonts w:ascii="Times New Roman" w:hAnsi="Times New Roman" w:cs="Times New Roman"/>
+          <w:i/>
+          <w:color w:val="FF0000"/>
+        </w:rPr>
+      </w:pPr>
+      <w:r>
+        <w:rPr>
+          <w:rFonts w:ascii="Times New Roman" w:hAnsi="Times New Roman" w:cs="Times New Roman"/>
+          <w:i/>
+          <w:color w:val="FF0000"/>
+        </w:rPr>
         <w:t xml:space="preserve">(2) Use our findings to propose a causal model connecting CCs to changes in soil properties to aid in targeting future research. </w:t>
       </w:r>
     </w:p>
@@ -1942,31 +2475,71 @@
           <w:sz w:val="20"/>
           <w:szCs w:val="20"/>
         </w:rPr>
-        <w:t>Not really important. Please delete.</w:t>
-      </w:r>
-    </w:p>
-    <w:p>
-      <w:pPr>
-        <w:autoSpaceDE w:val="0"/>
-        <w:autoSpaceDN w:val="0"/>
-        <w:adjustRightInd w:val="0"/>
-        <w:spacing w:after="0" w:line="240" w:lineRule="auto"/>
-        <w:contextualSpacing/>
-        <w:rPr>
-          <w:rFonts w:ascii="Segoe UI" w:hAnsi="Segoe UI" w:cs="Segoe UI"/>
-          <w:color w:val="FF0000"/>
-          <w:sz w:val="20"/>
-          <w:szCs w:val="20"/>
-        </w:rPr>
-      </w:pPr>
-      <w:r>
-        <w:rPr>
-          <w:rFonts w:ascii="Segoe UI" w:hAnsi="Segoe UI" w:cs="Segoe UI"/>
-          <w:color w:val="FF0000"/>
-          <w:sz w:val="20"/>
-          <w:szCs w:val="20"/>
-        </w:rPr>
-        <w:t>We believe this information is important for understanding how the statistical models were chosen, and other reviewers requested information be added to this sentence</w:t>
+        <w:t xml:space="preserve">Not </w:t>
+      </w:r>
+      <w:proofErr w:type="gramStart"/>
+      <w:r>
+        <w:rPr>
+          <w:rFonts w:ascii="Segoe UI" w:hAnsi="Segoe UI" w:cs="Segoe UI"/>
+          <w:color w:val="000000"/>
+          <w:sz w:val="20"/>
+          <w:szCs w:val="20"/>
+        </w:rPr>
+        <w:t>really important</w:t>
+      </w:r>
+      <w:proofErr w:type="gramEnd"/>
+      <w:r>
+        <w:rPr>
+          <w:rFonts w:ascii="Segoe UI" w:hAnsi="Segoe UI" w:cs="Segoe UI"/>
+          <w:color w:val="000000"/>
+          <w:sz w:val="20"/>
+          <w:szCs w:val="20"/>
+        </w:rPr>
+        <w:t>. Please delete.</w:t>
+      </w:r>
+    </w:p>
+    <w:p>
+      <w:pPr>
+        <w:autoSpaceDE w:val="0"/>
+        <w:autoSpaceDN w:val="0"/>
+        <w:adjustRightInd w:val="0"/>
+        <w:spacing w:after="0" w:line="240" w:lineRule="auto"/>
+        <w:contextualSpacing/>
+        <w:rPr>
+          <w:rFonts w:ascii="Segoe UI" w:hAnsi="Segoe UI" w:cs="Segoe UI"/>
+          <w:color w:val="FF0000"/>
+          <w:sz w:val="20"/>
+          <w:szCs w:val="20"/>
+        </w:rPr>
+      </w:pPr>
+      <w:r>
+        <w:rPr>
+          <w:rFonts w:ascii="Segoe UI" w:hAnsi="Segoe UI" w:cs="Segoe UI"/>
+          <w:color w:val="FF0000"/>
+          <w:sz w:val="20"/>
+          <w:szCs w:val="20"/>
+        </w:rPr>
+        <w:t xml:space="preserve">We believe this information is important for understanding how the statistical models </w:t>
+      </w:r>
+      <w:proofErr w:type="gramStart"/>
+      <w:r>
+        <w:rPr>
+          <w:rFonts w:ascii="Segoe UI" w:hAnsi="Segoe UI" w:cs="Segoe UI"/>
+          <w:color w:val="FF0000"/>
+          <w:sz w:val="20"/>
+          <w:szCs w:val="20"/>
+        </w:rPr>
+        <w:t>were chosen</w:t>
+      </w:r>
+      <w:proofErr w:type="gramEnd"/>
+      <w:r>
+        <w:rPr>
+          <w:rFonts w:ascii="Segoe UI" w:hAnsi="Segoe UI" w:cs="Segoe UI"/>
+          <w:color w:val="FF0000"/>
+          <w:sz w:val="20"/>
+          <w:szCs w:val="20"/>
+        </w:rPr>
+        <w:t>, and other reviewers requested information be added to this sentence</w:t>
       </w:r>
       <w:r>
         <w:rPr>
@@ -2030,7 +2603,47 @@
           <w:sz w:val="20"/>
           <w:szCs w:val="20"/>
         </w:rPr>
-        <w:t>Please be careful here. The method in the cited study is for the determination of bulk density in forest soils (this study was not conducted on forest soils so this citation is not accurate). Please use this statement and citation instead "Soil bulk density was analyzed using the core method (Grossman and Reinsch, 2002)".</w:t>
+        <w:t xml:space="preserve">Please be careful here. The method in the cited study is for the determination of bulk density in forest soils (this study </w:t>
+      </w:r>
+      <w:proofErr w:type="gramStart"/>
+      <w:r>
+        <w:rPr>
+          <w:rFonts w:ascii="Segoe UI" w:hAnsi="Segoe UI" w:cs="Segoe UI"/>
+          <w:color w:val="000000"/>
+          <w:sz w:val="20"/>
+          <w:szCs w:val="20"/>
+        </w:rPr>
+        <w:t>was not conducted</w:t>
+      </w:r>
+      <w:proofErr w:type="gramEnd"/>
+      <w:r>
+        <w:rPr>
+          <w:rFonts w:ascii="Segoe UI" w:hAnsi="Segoe UI" w:cs="Segoe UI"/>
+          <w:color w:val="000000"/>
+          <w:sz w:val="20"/>
+          <w:szCs w:val="20"/>
+        </w:rPr>
+        <w:t xml:space="preserve"> on forest soils so this citation is not accurate). Please use this statement and citation instead "Soil bulk density was analyzed using the core method (Grossman and </w:t>
+      </w:r>
+      <w:proofErr w:type="spellStart"/>
+      <w:r>
+        <w:rPr>
+          <w:rFonts w:ascii="Segoe UI" w:hAnsi="Segoe UI" w:cs="Segoe UI"/>
+          <w:color w:val="000000"/>
+          <w:sz w:val="20"/>
+          <w:szCs w:val="20"/>
+        </w:rPr>
+        <w:t>Reinsch</w:t>
+      </w:r>
+      <w:proofErr w:type="spellEnd"/>
+      <w:r>
+        <w:rPr>
+          <w:rFonts w:ascii="Segoe UI" w:hAnsi="Segoe UI" w:cs="Segoe UI"/>
+          <w:color w:val="000000"/>
+          <w:sz w:val="20"/>
+          <w:szCs w:val="20"/>
+        </w:rPr>
+        <w:t>, 2002)".</w:t>
       </w:r>
     </w:p>
     <w:p>
@@ -2124,7 +2737,27 @@
           <w:sz w:val="20"/>
           <w:szCs w:val="20"/>
         </w:rPr>
-        <w:t xml:space="preserve">We combined the soil texture and organic carbon sections into one. The texture information was added to Table 1. </w:t>
+        <w:t xml:space="preserve">We combined the soil texture and organic carbon sections into one. The texture information </w:t>
+      </w:r>
+      <w:proofErr w:type="gramStart"/>
+      <w:r>
+        <w:rPr>
+          <w:rFonts w:ascii="Segoe UI" w:hAnsi="Segoe UI" w:cs="Segoe UI"/>
+          <w:color w:val="FF0000"/>
+          <w:sz w:val="20"/>
+          <w:szCs w:val="20"/>
+        </w:rPr>
+        <w:t>was added</w:t>
+      </w:r>
+      <w:proofErr w:type="gramEnd"/>
+      <w:r>
+        <w:rPr>
+          <w:rFonts w:ascii="Segoe UI" w:hAnsi="Segoe UI" w:cs="Segoe UI"/>
+          <w:color w:val="FF0000"/>
+          <w:sz w:val="20"/>
+          <w:szCs w:val="20"/>
+        </w:rPr>
+        <w:t xml:space="preserve"> to Table 1. </w:t>
       </w:r>
     </w:p>
     <w:p>
@@ -2313,7 +2946,27 @@
           <w:sz w:val="20"/>
           <w:szCs w:val="20"/>
         </w:rPr>
-        <w:t xml:space="preserve">This sentence was deleted. </w:t>
+        <w:t xml:space="preserve">This sentence </w:t>
+      </w:r>
+      <w:proofErr w:type="gramStart"/>
+      <w:r>
+        <w:rPr>
+          <w:rFonts w:ascii="Segoe UI" w:hAnsi="Segoe UI" w:cs="Segoe UI"/>
+          <w:color w:val="FF0000"/>
+          <w:sz w:val="20"/>
+          <w:szCs w:val="20"/>
+        </w:rPr>
+        <w:t>was deleted</w:t>
+      </w:r>
+      <w:proofErr w:type="gramEnd"/>
+      <w:r>
+        <w:rPr>
+          <w:rFonts w:ascii="Segoe UI" w:hAnsi="Segoe UI" w:cs="Segoe UI"/>
+          <w:color w:val="FF0000"/>
+          <w:sz w:val="20"/>
+          <w:szCs w:val="20"/>
+        </w:rPr>
+        <w:t xml:space="preserve">. </w:t>
       </w:r>
     </w:p>
     <w:p>
@@ -2375,7 +3028,27 @@
           <w:sz w:val="20"/>
           <w:szCs w:val="20"/>
         </w:rPr>
-        <w:t>We agree, however the majority of studies assume -330 cmH2O which ignores ALL other factors. In areas with shallow water tables, such as Iowa, the depth to the water table is one of the main considerations determining the matric potential at field capacity. We provide citations supporting our choice.</w:t>
+        <w:t xml:space="preserve">We agree, however the majority of studies assume -330 </w:t>
+      </w:r>
+      <w:proofErr w:type="gramStart"/>
+      <w:r>
+        <w:rPr>
+          <w:rFonts w:ascii="Segoe UI" w:hAnsi="Segoe UI" w:cs="Segoe UI"/>
+          <w:color w:val="FF0000"/>
+          <w:sz w:val="20"/>
+          <w:szCs w:val="20"/>
+        </w:rPr>
+        <w:t>cmH2O which</w:t>
+      </w:r>
+      <w:proofErr w:type="gramEnd"/>
+      <w:r>
+        <w:rPr>
+          <w:rFonts w:ascii="Segoe UI" w:hAnsi="Segoe UI" w:cs="Segoe UI"/>
+          <w:color w:val="FF0000"/>
+          <w:sz w:val="20"/>
+          <w:szCs w:val="20"/>
+        </w:rPr>
+        <w:t xml:space="preserve"> ignores ALL other factors. In areas with shallow water tables, such as Iowa, the depth to the water table is one of the main considerations determining the matric potential at field capacity. We provide citations supporting our choice.</w:t>
       </w:r>
       <w:r>
         <w:rPr>
@@ -2490,46 +3163,84 @@
           <w:sz w:val="20"/>
           <w:szCs w:val="20"/>
         </w:rPr>
-        <w:t xml:space="preserve">value. </w:t>
-      </w:r>
-    </w:p>
-    <w:p>
-      <w:pPr>
-        <w:autoSpaceDE w:val="0"/>
-        <w:autoSpaceDN w:val="0"/>
-        <w:adjustRightInd w:val="0"/>
-        <w:spacing w:after="0" w:line="240" w:lineRule="auto"/>
-        <w:contextualSpacing/>
-        <w:rPr>
-          <w:rFonts w:ascii="Segoe UI" w:hAnsi="Segoe UI" w:cs="Segoe UI"/>
-          <w:color w:val="000000"/>
-          <w:sz w:val="20"/>
-          <w:szCs w:val="20"/>
-        </w:rPr>
-      </w:pPr>
-    </w:p>
-    <w:p>
-      <w:pPr>
-        <w:autoSpaceDE w:val="0"/>
-        <w:autoSpaceDN w:val="0"/>
-        <w:adjustRightInd w:val="0"/>
-        <w:spacing w:after="0" w:line="240" w:lineRule="auto"/>
-        <w:contextualSpacing/>
-        <w:rPr>
-          <w:rFonts w:ascii="Segoe UI" w:hAnsi="Segoe UI" w:cs="Segoe UI"/>
-          <w:color w:val="000000"/>
-          <w:sz w:val="20"/>
-          <w:szCs w:val="20"/>
-        </w:rPr>
-      </w:pPr>
-      <w:r>
-        <w:rPr>
-          <w:rFonts w:ascii="Segoe UI" w:hAnsi="Segoe UI" w:cs="Segoe UI"/>
-          <w:color w:val="000000"/>
-          <w:sz w:val="20"/>
-          <w:szCs w:val="20"/>
-        </w:rPr>
-        <w:t>L220 - These values are not assumed. They are measured values in most cases. Please be careful here.</w:t>
+        <w:t>value</w:t>
+      </w:r>
+      <w:r>
+        <w:rPr>
+          <w:rFonts w:ascii="Segoe UI" w:hAnsi="Segoe UI" w:cs="Segoe UI"/>
+          <w:color w:val="FF0000"/>
+          <w:sz w:val="20"/>
+          <w:szCs w:val="20"/>
+        </w:rPr>
+        <w:t xml:space="preserve"> in the case of negative numbers</w:t>
+      </w:r>
+      <w:r>
+        <w:rPr>
+          <w:rFonts w:ascii="Segoe UI" w:hAnsi="Segoe UI" w:cs="Segoe UI"/>
+          <w:color w:val="FF0000"/>
+          <w:sz w:val="20"/>
+          <w:szCs w:val="20"/>
+        </w:rPr>
+        <w:t xml:space="preserve">. </w:t>
+      </w:r>
+    </w:p>
+    <w:p>
+      <w:pPr>
+        <w:autoSpaceDE w:val="0"/>
+        <w:autoSpaceDN w:val="0"/>
+        <w:adjustRightInd w:val="0"/>
+        <w:spacing w:after="0" w:line="240" w:lineRule="auto"/>
+        <w:contextualSpacing/>
+        <w:rPr>
+          <w:rFonts w:ascii="Segoe UI" w:hAnsi="Segoe UI" w:cs="Segoe UI"/>
+          <w:color w:val="000000"/>
+          <w:sz w:val="20"/>
+          <w:szCs w:val="20"/>
+        </w:rPr>
+      </w:pPr>
+    </w:p>
+    <w:p>
+      <w:pPr>
+        <w:autoSpaceDE w:val="0"/>
+        <w:autoSpaceDN w:val="0"/>
+        <w:adjustRightInd w:val="0"/>
+        <w:spacing w:after="0" w:line="240" w:lineRule="auto"/>
+        <w:contextualSpacing/>
+        <w:rPr>
+          <w:rFonts w:ascii="Segoe UI" w:hAnsi="Segoe UI" w:cs="Segoe UI"/>
+          <w:color w:val="000000"/>
+          <w:sz w:val="20"/>
+          <w:szCs w:val="20"/>
+        </w:rPr>
+      </w:pPr>
+      <w:r>
+        <w:rPr>
+          <w:rFonts w:ascii="Segoe UI" w:hAnsi="Segoe UI" w:cs="Segoe UI"/>
+          <w:color w:val="000000"/>
+          <w:sz w:val="20"/>
+          <w:szCs w:val="20"/>
+        </w:rPr>
+        <w:t xml:space="preserve">L220 - These values </w:t>
+      </w:r>
+      <w:proofErr w:type="gramStart"/>
+      <w:r>
+        <w:rPr>
+          <w:rFonts w:ascii="Segoe UI" w:hAnsi="Segoe UI" w:cs="Segoe UI"/>
+          <w:color w:val="000000"/>
+          <w:sz w:val="20"/>
+          <w:szCs w:val="20"/>
+        </w:rPr>
+        <w:t>are not assumed</w:t>
+      </w:r>
+      <w:proofErr w:type="gramEnd"/>
+      <w:r>
+        <w:rPr>
+          <w:rFonts w:ascii="Segoe UI" w:hAnsi="Segoe UI" w:cs="Segoe UI"/>
+          <w:color w:val="000000"/>
+          <w:sz w:val="20"/>
+          <w:szCs w:val="20"/>
+        </w:rPr>
+        <w:t>. They are measured values in most cases. Please be careful here.</w:t>
       </w:r>
     </w:p>
     <w:p>
@@ -2592,7 +3303,78 @@
           <w:sz w:val="20"/>
           <w:szCs w:val="20"/>
         </w:rPr>
-        <w:t>L222 - Please be careful here too. It is a leap to go from -33 kPa soil water pressures not being an accurate measure of field capacity to -10 kPa being a better approximation. It is not supported by data. I suggest removing this sentence. The sentence before this is enough justification</w:t>
+        <w:t xml:space="preserve">L222 - Please be careful here too. It is a leap to go from -33 </w:t>
+      </w:r>
+      <w:proofErr w:type="spellStart"/>
+      <w:proofErr w:type="gramStart"/>
+      <w:r>
+        <w:rPr>
+          <w:rFonts w:ascii="Segoe UI" w:hAnsi="Segoe UI" w:cs="Segoe UI"/>
+          <w:color w:val="000000"/>
+          <w:sz w:val="20"/>
+          <w:szCs w:val="20"/>
+        </w:rPr>
+        <w:t>kPa</w:t>
+      </w:r>
+      <w:proofErr w:type="spellEnd"/>
+      <w:r>
+        <w:rPr>
+          <w:rFonts w:ascii="Segoe UI" w:hAnsi="Segoe UI" w:cs="Segoe UI"/>
+          <w:color w:val="000000"/>
+          <w:sz w:val="20"/>
+          <w:szCs w:val="20"/>
+        </w:rPr>
+        <w:t xml:space="preserve"> soil water pressures</w:t>
+      </w:r>
+      <w:proofErr w:type="gramEnd"/>
+      <w:r>
+        <w:rPr>
+          <w:rFonts w:ascii="Segoe UI" w:hAnsi="Segoe UI" w:cs="Segoe UI"/>
+          <w:color w:val="000000"/>
+          <w:sz w:val="20"/>
+          <w:szCs w:val="20"/>
+        </w:rPr>
+        <w:t xml:space="preserve"> not being an accurate measure of field capacity to -10 </w:t>
+      </w:r>
+      <w:proofErr w:type="spellStart"/>
+      <w:r>
+        <w:rPr>
+          <w:rFonts w:ascii="Segoe UI" w:hAnsi="Segoe UI" w:cs="Segoe UI"/>
+          <w:color w:val="000000"/>
+          <w:sz w:val="20"/>
+          <w:szCs w:val="20"/>
+        </w:rPr>
+        <w:t>kPa</w:t>
+      </w:r>
+      <w:proofErr w:type="spellEnd"/>
+      <w:r>
+        <w:rPr>
+          <w:rFonts w:ascii="Segoe UI" w:hAnsi="Segoe UI" w:cs="Segoe UI"/>
+          <w:color w:val="000000"/>
+          <w:sz w:val="20"/>
+          <w:szCs w:val="20"/>
+        </w:rPr>
+        <w:t xml:space="preserve"> being a better approximation. It </w:t>
+      </w:r>
+      <w:proofErr w:type="gramStart"/>
+      <w:r>
+        <w:rPr>
+          <w:rFonts w:ascii="Segoe UI" w:hAnsi="Segoe UI" w:cs="Segoe UI"/>
+          <w:color w:val="000000"/>
+          <w:sz w:val="20"/>
+          <w:szCs w:val="20"/>
+        </w:rPr>
+        <w:t>is not supported</w:t>
+      </w:r>
+      <w:proofErr w:type="gramEnd"/>
+      <w:r>
+        <w:rPr>
+          <w:rFonts w:ascii="Segoe UI" w:hAnsi="Segoe UI" w:cs="Segoe UI"/>
+          <w:color w:val="000000"/>
+          <w:sz w:val="20"/>
+          <w:szCs w:val="20"/>
+        </w:rPr>
+        <w:t xml:space="preserve"> by data. I suggest removing this sentence. The sentence before this is enough justification</w:t>
       </w:r>
     </w:p>
     <w:p>
@@ -2661,7 +3443,47 @@
           <w:sz w:val="20"/>
           <w:szCs w:val="20"/>
         </w:rPr>
-        <w:t>This should have been added to Table 1 rather than having it in the form of a figure. Also, this figure does not tell the reader anything about the depths.</w:t>
+        <w:t xml:space="preserve">This </w:t>
+      </w:r>
+      <w:proofErr w:type="gramStart"/>
+      <w:r>
+        <w:rPr>
+          <w:rFonts w:ascii="Segoe UI" w:hAnsi="Segoe UI" w:cs="Segoe UI"/>
+          <w:color w:val="000000"/>
+          <w:sz w:val="20"/>
+          <w:szCs w:val="20"/>
+        </w:rPr>
+        <w:t>should have been added</w:t>
+      </w:r>
+      <w:proofErr w:type="gramEnd"/>
+      <w:r>
+        <w:rPr>
+          <w:rFonts w:ascii="Segoe UI" w:hAnsi="Segoe UI" w:cs="Segoe UI"/>
+          <w:color w:val="000000"/>
+          <w:sz w:val="20"/>
+          <w:szCs w:val="20"/>
+        </w:rPr>
+        <w:t xml:space="preserve"> to Table 1 rather than having it in the form of a figure. </w:t>
+      </w:r>
+      <w:proofErr w:type="gramStart"/>
+      <w:r>
+        <w:rPr>
+          <w:rFonts w:ascii="Segoe UI" w:hAnsi="Segoe UI" w:cs="Segoe UI"/>
+          <w:color w:val="000000"/>
+          <w:sz w:val="20"/>
+          <w:szCs w:val="20"/>
+        </w:rPr>
+        <w:t>Also</w:t>
+      </w:r>
+      <w:proofErr w:type="gramEnd"/>
+      <w:r>
+        <w:rPr>
+          <w:rFonts w:ascii="Segoe UI" w:hAnsi="Segoe UI" w:cs="Segoe UI"/>
+          <w:color w:val="000000"/>
+          <w:sz w:val="20"/>
+          <w:szCs w:val="20"/>
+        </w:rPr>
+        <w:t>, this figure does not tell the reader anything about the depths.</w:t>
       </w:r>
     </w:p>
     <w:p>
@@ -2717,14 +3539,25 @@
           <w:szCs w:val="20"/>
         </w:rPr>
       </w:pPr>
-      <w:r>
-        <w:rPr>
-          <w:rFonts w:ascii="Segoe UI" w:hAnsi="Segoe UI" w:cs="Segoe UI"/>
-          <w:color w:val="000000"/>
-          <w:sz w:val="20"/>
-          <w:szCs w:val="20"/>
-        </w:rPr>
-        <w:t>Also, this is presented in such a way that makes it seem like the CCs had any effects on the soil texture. This is not true.</w:t>
+      <w:proofErr w:type="gramStart"/>
+      <w:r>
+        <w:rPr>
+          <w:rFonts w:ascii="Segoe UI" w:hAnsi="Segoe UI" w:cs="Segoe UI"/>
+          <w:color w:val="000000"/>
+          <w:sz w:val="20"/>
+          <w:szCs w:val="20"/>
+        </w:rPr>
+        <w:t>Also</w:t>
+      </w:r>
+      <w:proofErr w:type="gramEnd"/>
+      <w:r>
+        <w:rPr>
+          <w:rFonts w:ascii="Segoe UI" w:hAnsi="Segoe UI" w:cs="Segoe UI"/>
+          <w:color w:val="000000"/>
+          <w:sz w:val="20"/>
+          <w:szCs w:val="20"/>
+        </w:rPr>
+        <w:t>, this is presented in such a way that makes it seem like the CCs had any effects on the soil texture. This is not true.</w:t>
       </w:r>
     </w:p>
     <w:p>
@@ -2819,16 +3652,63 @@
           <w:sz w:val="20"/>
           <w:szCs w:val="20"/>
         </w:rPr>
-        <w:t xml:space="preserve">The problem is it was significant, both with and without a sand co-variate. Stating it was not significant would not be true, although we realize it is a confusing result. </w:t>
-      </w:r>
-      <w:r>
-        <w:rPr>
-          <w:rFonts w:ascii="Segoe UI" w:hAnsi="Segoe UI" w:cs="Segoe UI"/>
-          <w:color w:val="FF0000"/>
-          <w:sz w:val="20"/>
-          <w:szCs w:val="20"/>
-        </w:rPr>
-        <w:t xml:space="preserve">Wording was changed in response to another reviewer’s suggestions. </w:t>
+        <w:t>The problem is it was significant, both with and without a sand co-variate</w:t>
+      </w:r>
+      <w:r>
+        <w:rPr>
+          <w:rFonts w:ascii="Segoe UI" w:hAnsi="Segoe UI" w:cs="Segoe UI"/>
+          <w:color w:val="FF0000"/>
+          <w:sz w:val="20"/>
+          <w:szCs w:val="20"/>
+        </w:rPr>
+        <w:t>, but in one case significantly lower and in the other significantly higher</w:t>
+      </w:r>
+      <w:r>
+        <w:rPr>
+          <w:rFonts w:ascii="Segoe UI" w:hAnsi="Segoe UI" w:cs="Segoe UI"/>
+          <w:color w:val="FF0000"/>
+          <w:sz w:val="20"/>
+          <w:szCs w:val="20"/>
+        </w:rPr>
+        <w:t xml:space="preserve">. Stating it was not significant would not be true, although we realize it is a confusing result. </w:t>
+      </w:r>
+      <w:r>
+        <w:rPr>
+          <w:rFonts w:ascii="Segoe UI" w:hAnsi="Segoe UI" w:cs="Segoe UI"/>
+          <w:color w:val="FF0000"/>
+          <w:sz w:val="20"/>
+          <w:szCs w:val="20"/>
+        </w:rPr>
+        <w:t>The w</w:t>
+      </w:r>
+      <w:r>
+        <w:rPr>
+          <w:rFonts w:ascii="Segoe UI" w:hAnsi="Segoe UI" w:cs="Segoe UI"/>
+          <w:color w:val="FF0000"/>
+          <w:sz w:val="20"/>
+          <w:szCs w:val="20"/>
+        </w:rPr>
+        <w:t xml:space="preserve">ording </w:t>
+      </w:r>
+      <w:proofErr w:type="gramStart"/>
+      <w:r>
+        <w:rPr>
+          <w:rFonts w:ascii="Segoe UI" w:hAnsi="Segoe UI" w:cs="Segoe UI"/>
+          <w:color w:val="FF0000"/>
+          <w:sz w:val="20"/>
+          <w:szCs w:val="20"/>
+        </w:rPr>
+        <w:t>was changed</w:t>
+      </w:r>
+      <w:proofErr w:type="gramEnd"/>
+      <w:r>
+        <w:rPr>
+          <w:rFonts w:ascii="Segoe UI" w:hAnsi="Segoe UI" w:cs="Segoe UI"/>
+          <w:color w:val="FF0000"/>
+          <w:sz w:val="20"/>
+          <w:szCs w:val="20"/>
+        </w:rPr>
+        <w:t xml:space="preserve"> in response to another reviewer’s suggestions. </w:t>
       </w:r>
     </w:p>
     <w:p>
@@ -3178,7 +4058,27 @@
           <w:sz w:val="20"/>
           <w:szCs w:val="20"/>
         </w:rPr>
-        <w:t>We added text to indicate causal mechanisms are discussed later in the paper</w:t>
+        <w:t xml:space="preserve">We added text to indicate causal mechanisms </w:t>
+      </w:r>
+      <w:proofErr w:type="gramStart"/>
+      <w:r>
+        <w:rPr>
+          <w:rFonts w:ascii="Segoe UI" w:hAnsi="Segoe UI" w:cs="Segoe UI"/>
+          <w:color w:val="FF0000"/>
+          <w:sz w:val="20"/>
+          <w:szCs w:val="20"/>
+        </w:rPr>
+        <w:t>are discussed</w:t>
+      </w:r>
+      <w:proofErr w:type="gramEnd"/>
+      <w:r>
+        <w:rPr>
+          <w:rFonts w:ascii="Segoe UI" w:hAnsi="Segoe UI" w:cs="Segoe UI"/>
+          <w:color w:val="FF0000"/>
+          <w:sz w:val="20"/>
+          <w:szCs w:val="20"/>
+        </w:rPr>
+        <w:t xml:space="preserve"> later in the paper</w:t>
       </w:r>
     </w:p>
     <w:p>
@@ -3224,7 +4124,27 @@
           <w:sz w:val="20"/>
           <w:szCs w:val="20"/>
         </w:rPr>
-        <w:t>2% is just fine (delete the 'vol')</w:t>
+        <w:t>2% is just fine (delete the '</w:t>
+      </w:r>
+      <w:proofErr w:type="spellStart"/>
+      <w:r>
+        <w:rPr>
+          <w:rFonts w:ascii="Segoe UI" w:hAnsi="Segoe UI" w:cs="Segoe UI"/>
+          <w:color w:val="000000"/>
+          <w:sz w:val="20"/>
+          <w:szCs w:val="20"/>
+        </w:rPr>
+        <w:t>vol</w:t>
+      </w:r>
+      <w:proofErr w:type="spellEnd"/>
+      <w:r>
+        <w:rPr>
+          <w:rFonts w:ascii="Segoe UI" w:hAnsi="Segoe UI" w:cs="Segoe UI"/>
+          <w:color w:val="000000"/>
+          <w:sz w:val="20"/>
+          <w:szCs w:val="20"/>
+        </w:rPr>
+        <w:t>')</w:t>
       </w:r>
     </w:p>
     <w:p>
@@ -3267,70 +4187,141 @@
           <w:sz w:val="20"/>
           <w:szCs w:val="20"/>
         </w:rPr>
-        <w:t xml:space="preserve"> 35%). To avoid that confusion we added vol% to all mentions to make it clear it is an absolute increase, not a relative increase. </w:t>
-      </w:r>
-    </w:p>
-    <w:p>
-      <w:pPr>
-        <w:autoSpaceDE w:val="0"/>
-        <w:autoSpaceDN w:val="0"/>
-        <w:adjustRightInd w:val="0"/>
-        <w:spacing w:after="0" w:line="240" w:lineRule="auto"/>
-        <w:contextualSpacing/>
-        <w:rPr>
-          <w:rFonts w:ascii="Segoe UI" w:hAnsi="Segoe UI" w:cs="Segoe UI"/>
-          <w:color w:val="000000"/>
-          <w:sz w:val="20"/>
-          <w:szCs w:val="20"/>
-        </w:rPr>
-      </w:pPr>
-    </w:p>
-    <w:p>
-      <w:pPr>
-        <w:autoSpaceDE w:val="0"/>
-        <w:autoSpaceDN w:val="0"/>
-        <w:adjustRightInd w:val="0"/>
-        <w:spacing w:after="0" w:line="240" w:lineRule="auto"/>
-        <w:contextualSpacing/>
-        <w:rPr>
-          <w:rFonts w:ascii="Segoe UI" w:hAnsi="Segoe UI" w:cs="Segoe UI"/>
-          <w:color w:val="000000"/>
-          <w:sz w:val="20"/>
-          <w:szCs w:val="20"/>
-        </w:rPr>
-      </w:pPr>
-      <w:r>
-        <w:rPr>
-          <w:rFonts w:ascii="Segoe UI" w:hAnsi="Segoe UI" w:cs="Segoe UI"/>
-          <w:color w:val="000000"/>
-          <w:sz w:val="20"/>
-          <w:szCs w:val="20"/>
-        </w:rPr>
-        <w:t>L318 - How does below-ground biomass measurement get into your model if it wasn't measured in the first place?</w:t>
-      </w:r>
-    </w:p>
-    <w:p>
-      <w:pPr>
-        <w:autoSpaceDE w:val="0"/>
-        <w:autoSpaceDN w:val="0"/>
-        <w:adjustRightInd w:val="0"/>
-        <w:spacing w:after="0" w:line="240" w:lineRule="auto"/>
-        <w:contextualSpacing/>
-        <w:rPr>
-          <w:rFonts w:ascii="Segoe UI" w:hAnsi="Segoe UI" w:cs="Segoe UI"/>
-          <w:color w:val="FF0000"/>
-          <w:sz w:val="20"/>
-          <w:szCs w:val="20"/>
-        </w:rPr>
-      </w:pPr>
-      <w:r>
-        <w:rPr>
-          <w:rFonts w:ascii="Segoe UI" w:hAnsi="Segoe UI" w:cs="Segoe UI"/>
-          <w:color w:val="FF0000"/>
-          <w:sz w:val="20"/>
-          <w:szCs w:val="20"/>
-        </w:rPr>
-        <w:t xml:space="preserve">The causal model is designed to help identify measurements that </w:t>
+        <w:t xml:space="preserve"> 35%). To avoid that confusion we added </w:t>
+      </w:r>
+      <w:proofErr w:type="spellStart"/>
+      <w:proofErr w:type="gramStart"/>
+      <w:r>
+        <w:rPr>
+          <w:rFonts w:ascii="Segoe UI" w:hAnsi="Segoe UI" w:cs="Segoe UI"/>
+          <w:color w:val="FF0000"/>
+          <w:sz w:val="20"/>
+          <w:szCs w:val="20"/>
+        </w:rPr>
+        <w:t>vol</w:t>
+      </w:r>
+      <w:proofErr w:type="spellEnd"/>
+      <w:r>
+        <w:rPr>
+          <w:rFonts w:ascii="Segoe UI" w:hAnsi="Segoe UI" w:cs="Segoe UI"/>
+          <w:color w:val="FF0000"/>
+          <w:sz w:val="20"/>
+          <w:szCs w:val="20"/>
+        </w:rPr>
+        <w:t>%</w:t>
+      </w:r>
+      <w:proofErr w:type="gramEnd"/>
+      <w:r>
+        <w:rPr>
+          <w:rFonts w:ascii="Segoe UI" w:hAnsi="Segoe UI" w:cs="Segoe UI"/>
+          <w:color w:val="FF0000"/>
+          <w:sz w:val="20"/>
+          <w:szCs w:val="20"/>
+        </w:rPr>
+        <w:t xml:space="preserve"> to all mentions to make it clear it is an absolute increase, not a relative increase. </w:t>
+      </w:r>
+    </w:p>
+    <w:p>
+      <w:pPr>
+        <w:autoSpaceDE w:val="0"/>
+        <w:autoSpaceDN w:val="0"/>
+        <w:adjustRightInd w:val="0"/>
+        <w:spacing w:after="0" w:line="240" w:lineRule="auto"/>
+        <w:contextualSpacing/>
+        <w:rPr>
+          <w:rFonts w:ascii="Segoe UI" w:hAnsi="Segoe UI" w:cs="Segoe UI"/>
+          <w:color w:val="000000"/>
+          <w:sz w:val="20"/>
+          <w:szCs w:val="20"/>
+        </w:rPr>
+      </w:pPr>
+    </w:p>
+    <w:p>
+      <w:pPr>
+        <w:autoSpaceDE w:val="0"/>
+        <w:autoSpaceDN w:val="0"/>
+        <w:adjustRightInd w:val="0"/>
+        <w:spacing w:after="0" w:line="240" w:lineRule="auto"/>
+        <w:contextualSpacing/>
+        <w:rPr>
+          <w:rFonts w:ascii="Segoe UI" w:hAnsi="Segoe UI" w:cs="Segoe UI"/>
+          <w:color w:val="000000"/>
+          <w:sz w:val="20"/>
+          <w:szCs w:val="20"/>
+        </w:rPr>
+      </w:pPr>
+      <w:r>
+        <w:rPr>
+          <w:rFonts w:ascii="Segoe UI" w:hAnsi="Segoe UI" w:cs="Segoe UI"/>
+          <w:color w:val="000000"/>
+          <w:sz w:val="20"/>
+          <w:szCs w:val="20"/>
+        </w:rPr>
+        <w:t xml:space="preserve">L318 - How does </w:t>
+      </w:r>
+      <w:proofErr w:type="gramStart"/>
+      <w:r>
+        <w:rPr>
+          <w:rFonts w:ascii="Segoe UI" w:hAnsi="Segoe UI" w:cs="Segoe UI"/>
+          <w:color w:val="000000"/>
+          <w:sz w:val="20"/>
+          <w:szCs w:val="20"/>
+        </w:rPr>
+        <w:t>below-ground</w:t>
+      </w:r>
+      <w:proofErr w:type="gramEnd"/>
+      <w:r>
+        <w:rPr>
+          <w:rFonts w:ascii="Segoe UI" w:hAnsi="Segoe UI" w:cs="Segoe UI"/>
+          <w:color w:val="000000"/>
+          <w:sz w:val="20"/>
+          <w:szCs w:val="20"/>
+        </w:rPr>
+        <w:t xml:space="preserve"> biomass measurement get into your model if it wasn't measured in the first place?</w:t>
+      </w:r>
+    </w:p>
+    <w:p>
+      <w:pPr>
+        <w:autoSpaceDE w:val="0"/>
+        <w:autoSpaceDN w:val="0"/>
+        <w:adjustRightInd w:val="0"/>
+        <w:spacing w:after="0" w:line="240" w:lineRule="auto"/>
+        <w:contextualSpacing/>
+        <w:rPr>
+          <w:rFonts w:ascii="Segoe UI" w:hAnsi="Segoe UI" w:cs="Segoe UI"/>
+          <w:color w:val="FF0000"/>
+          <w:sz w:val="20"/>
+          <w:szCs w:val="20"/>
+        </w:rPr>
+      </w:pPr>
+      <w:r>
+        <w:rPr>
+          <w:rFonts w:ascii="Segoe UI" w:hAnsi="Segoe UI" w:cs="Segoe UI"/>
+          <w:color w:val="FF0000"/>
+          <w:sz w:val="20"/>
+          <w:szCs w:val="20"/>
+        </w:rPr>
+        <w:t xml:space="preserve">The causal model </w:t>
+      </w:r>
+      <w:proofErr w:type="gramStart"/>
+      <w:r>
+        <w:rPr>
+          <w:rFonts w:ascii="Segoe UI" w:hAnsi="Segoe UI" w:cs="Segoe UI"/>
+          <w:color w:val="FF0000"/>
+          <w:sz w:val="20"/>
+          <w:szCs w:val="20"/>
+        </w:rPr>
+        <w:t>is designed</w:t>
+      </w:r>
+      <w:proofErr w:type="gramEnd"/>
+      <w:r>
+        <w:rPr>
+          <w:rFonts w:ascii="Segoe UI" w:hAnsi="Segoe UI" w:cs="Segoe UI"/>
+          <w:color w:val="FF0000"/>
+          <w:sz w:val="20"/>
+          <w:szCs w:val="20"/>
+        </w:rPr>
+        <w:t xml:space="preserve"> to help identify measurements that </w:t>
       </w:r>
       <w:r>
         <w:rPr>
@@ -3446,85 +4437,60 @@
         </w:rPr>
         <w:t>General comments: This article seeks to address the impacts of long-term cover cropping on soil physical</w:t>
       </w:r>
-    </w:p>
-    <w:p>
-      <w:pPr>
-        <w:autoSpaceDE w:val="0"/>
-        <w:autoSpaceDN w:val="0"/>
-        <w:adjustRightInd w:val="0"/>
-        <w:spacing w:after="0" w:line="240" w:lineRule="auto"/>
-        <w:rPr>
-          <w:rFonts w:ascii="Calibri" w:hAnsi="Calibri" w:cs="Calibri"/>
-        </w:rPr>
-      </w:pPr>
+      <w:r>
+        <w:rPr>
+          <w:rFonts w:ascii="Calibri" w:hAnsi="Calibri" w:cs="Calibri"/>
+        </w:rPr>
+        <w:t xml:space="preserve"> </w:t>
+      </w:r>
       <w:r>
         <w:rPr>
           <w:rFonts w:ascii="Calibri" w:hAnsi="Calibri" w:cs="Calibri"/>
         </w:rPr>
         <w:t>properties. The paper is well written and organized, and is a good fit for the journal. The authors utilize a</w:t>
       </w:r>
-    </w:p>
-    <w:p>
-      <w:pPr>
-        <w:autoSpaceDE w:val="0"/>
-        <w:autoSpaceDN w:val="0"/>
-        <w:adjustRightInd w:val="0"/>
-        <w:spacing w:after="0" w:line="240" w:lineRule="auto"/>
-        <w:rPr>
-          <w:rFonts w:ascii="Calibri" w:hAnsi="Calibri" w:cs="Calibri"/>
-        </w:rPr>
-      </w:pPr>
+      <w:r>
+        <w:rPr>
+          <w:rFonts w:ascii="Calibri" w:hAnsi="Calibri" w:cs="Calibri"/>
+        </w:rPr>
+        <w:t xml:space="preserve"> </w:t>
+      </w:r>
       <w:r>
         <w:rPr>
           <w:rFonts w:ascii="Calibri" w:hAnsi="Calibri" w:cs="Calibri"/>
         </w:rPr>
         <w:t>rich dataset from four trials, but the analysis used and presentation of results are weak. Additionally, I</w:t>
       </w:r>
-    </w:p>
-    <w:p>
-      <w:pPr>
-        <w:autoSpaceDE w:val="0"/>
-        <w:autoSpaceDN w:val="0"/>
-        <w:adjustRightInd w:val="0"/>
-        <w:spacing w:after="0" w:line="240" w:lineRule="auto"/>
-        <w:rPr>
-          <w:rFonts w:ascii="Calibri" w:hAnsi="Calibri" w:cs="Calibri"/>
-        </w:rPr>
-      </w:pPr>
+      <w:r>
+        <w:rPr>
+          <w:rFonts w:ascii="Calibri" w:hAnsi="Calibri" w:cs="Calibri"/>
+        </w:rPr>
+        <w:t xml:space="preserve"> </w:t>
+      </w:r>
       <w:r>
         <w:rPr>
           <w:rFonts w:ascii="Calibri" w:hAnsi="Calibri" w:cs="Calibri"/>
         </w:rPr>
         <w:t>believe there is a significant error in analysis that may have large impacts on the authors’ results and</w:t>
       </w:r>
-    </w:p>
-    <w:p>
-      <w:pPr>
-        <w:autoSpaceDE w:val="0"/>
-        <w:autoSpaceDN w:val="0"/>
-        <w:adjustRightInd w:val="0"/>
-        <w:spacing w:after="0" w:line="240" w:lineRule="auto"/>
-        <w:rPr>
-          <w:rFonts w:ascii="Calibri" w:hAnsi="Calibri" w:cs="Calibri"/>
-        </w:rPr>
-      </w:pPr>
+      <w:r>
+        <w:rPr>
+          <w:rFonts w:ascii="Calibri" w:hAnsi="Calibri" w:cs="Calibri"/>
+        </w:rPr>
+        <w:t xml:space="preserve"> </w:t>
+      </w:r>
       <w:r>
         <w:rPr>
           <w:rFonts w:ascii="Calibri" w:hAnsi="Calibri" w:cs="Calibri"/>
         </w:rPr>
         <w:t>their interpretation (see detailed comments below). Overall, the results and discussion section needs</w:t>
       </w:r>
-    </w:p>
-    <w:p>
-      <w:pPr>
-        <w:autoSpaceDE w:val="0"/>
-        <w:autoSpaceDN w:val="0"/>
-        <w:adjustRightInd w:val="0"/>
-        <w:spacing w:after="0" w:line="240" w:lineRule="auto"/>
-        <w:rPr>
-          <w:rFonts w:ascii="Calibri" w:hAnsi="Calibri" w:cs="Calibri"/>
-        </w:rPr>
-      </w:pPr>
+      <w:r>
+        <w:rPr>
+          <w:rFonts w:ascii="Calibri" w:hAnsi="Calibri" w:cs="Calibri"/>
+        </w:rPr>
+        <w:t xml:space="preserve"> </w:t>
+      </w:r>
       <w:r>
         <w:rPr>
           <w:rFonts w:ascii="Calibri" w:hAnsi="Calibri" w:cs="Calibri"/>
@@ -3548,34 +4514,38 @@
         </w:rPr>
         <w:t>It is not clear to the reader a) what the major finding is and b) why that finding is important to the</w:t>
       </w:r>
-    </w:p>
-    <w:p>
-      <w:pPr>
-        <w:autoSpaceDE w:val="0"/>
-        <w:autoSpaceDN w:val="0"/>
-        <w:adjustRightInd w:val="0"/>
-        <w:spacing w:after="0" w:line="240" w:lineRule="auto"/>
-        <w:rPr>
-          <w:rFonts w:ascii="Calibri" w:hAnsi="Calibri" w:cs="Calibri"/>
-        </w:rPr>
-      </w:pPr>
-      <w:r>
-        <w:rPr>
-          <w:rFonts w:ascii="Calibri" w:hAnsi="Calibri" w:cs="Calibri"/>
-        </w:rPr>
-        <w:t>scientific community. I recommend that the paper be considered for publication only after major</w:t>
-      </w:r>
-    </w:p>
-    <w:p>
-      <w:pPr>
-        <w:autoSpaceDE w:val="0"/>
-        <w:autoSpaceDN w:val="0"/>
-        <w:adjustRightInd w:val="0"/>
-        <w:spacing w:after="0" w:line="240" w:lineRule="auto"/>
-        <w:rPr>
-          <w:rFonts w:ascii="Calibri" w:hAnsi="Calibri" w:cs="Calibri"/>
-        </w:rPr>
-      </w:pPr>
+      <w:r>
+        <w:rPr>
+          <w:rFonts w:ascii="Calibri" w:hAnsi="Calibri" w:cs="Calibri"/>
+        </w:rPr>
+        <w:t xml:space="preserve"> </w:t>
+      </w:r>
+      <w:r>
+        <w:rPr>
+          <w:rFonts w:ascii="Calibri" w:hAnsi="Calibri" w:cs="Calibri"/>
+        </w:rPr>
+        <w:t xml:space="preserve">scientific community. I recommend that the paper </w:t>
+      </w:r>
+      <w:proofErr w:type="gramStart"/>
+      <w:r>
+        <w:rPr>
+          <w:rFonts w:ascii="Calibri" w:hAnsi="Calibri" w:cs="Calibri"/>
+        </w:rPr>
+        <w:t>be considered</w:t>
+      </w:r>
+      <w:proofErr w:type="gramEnd"/>
+      <w:r>
+        <w:rPr>
+          <w:rFonts w:ascii="Calibri" w:hAnsi="Calibri" w:cs="Calibri"/>
+        </w:rPr>
+        <w:t xml:space="preserve"> for publication only after major</w:t>
+      </w:r>
+      <w:r>
+        <w:rPr>
+          <w:rFonts w:ascii="Calibri" w:hAnsi="Calibri" w:cs="Calibri"/>
+        </w:rPr>
+        <w:t xml:space="preserve"> </w:t>
+      </w:r>
       <w:r>
         <w:rPr>
           <w:rFonts w:ascii="Calibri" w:hAnsi="Calibri" w:cs="Calibri"/>
@@ -3596,8 +4566,82 @@
       <w:r>
         <w:rPr>
           <w:rFonts w:ascii="Calibri" w:hAnsi="Calibri" w:cs="Calibri"/>
+          <w:color w:val="FF0000"/>
         </w:rPr>
         <w:lastRenderedPageBreak/>
+        <w:t xml:space="preserve">Thank you for the kind words and suggestions. We have reorganized the presentation of data, changed figures, and re-written the results and discussion </w:t>
+      </w:r>
+      <w:proofErr w:type="gramStart"/>
+      <w:r>
+        <w:rPr>
+          <w:rFonts w:ascii="Calibri" w:hAnsi="Calibri" w:cs="Calibri"/>
+          <w:color w:val="FF0000"/>
+        </w:rPr>
+        <w:t>to better emphasize</w:t>
+      </w:r>
+      <w:proofErr w:type="gramEnd"/>
+      <w:r>
+        <w:rPr>
+          <w:rFonts w:ascii="Calibri" w:hAnsi="Calibri" w:cs="Calibri"/>
+          <w:color w:val="FF0000"/>
+        </w:rPr>
+        <w:t xml:space="preserve"> the take-home messages. The major error the reviewer is referring to was the result of rounding to the nearest percent for purposes of figure labeling – the texture values added to 99 instead of 100. The analysis </w:t>
+      </w:r>
+      <w:proofErr w:type="gramStart"/>
+      <w:r>
+        <w:rPr>
+          <w:rFonts w:ascii="Calibri" w:hAnsi="Calibri" w:cs="Calibri"/>
+          <w:color w:val="FF0000"/>
+        </w:rPr>
+        <w:t>was not affected</w:t>
+      </w:r>
+      <w:proofErr w:type="gramEnd"/>
+      <w:r>
+        <w:rPr>
+          <w:rFonts w:ascii="Calibri" w:hAnsi="Calibri" w:cs="Calibri"/>
+          <w:color w:val="FF0000"/>
+        </w:rPr>
+        <w:t xml:space="preserve">, and we added a table with the values in supplementary material to demonstrate the values did indeed sum to 100. </w:t>
+      </w:r>
+      <w:r>
+        <w:rPr>
+          <w:rFonts w:ascii="Calibri" w:hAnsi="Calibri" w:cs="Calibri"/>
+          <w:color w:val="FF0000"/>
+        </w:rPr>
+        <w:t>We hope these changes help the reader understand our work and its significance.</w:t>
+      </w:r>
+      <w:r>
+        <w:rPr>
+          <w:rFonts w:ascii="Calibri" w:hAnsi="Calibri" w:cs="Calibri"/>
+        </w:rPr>
+        <w:t xml:space="preserve"> </w:t>
+      </w:r>
+    </w:p>
+    <w:p>
+      <w:pPr>
+        <w:autoSpaceDE w:val="0"/>
+        <w:autoSpaceDN w:val="0"/>
+        <w:adjustRightInd w:val="0"/>
+        <w:spacing w:after="0" w:line="240" w:lineRule="auto"/>
+        <w:rPr>
+          <w:rFonts w:ascii="Calibri" w:hAnsi="Calibri" w:cs="Calibri"/>
+        </w:rPr>
+      </w:pPr>
+    </w:p>
+    <w:p>
+      <w:pPr>
+        <w:autoSpaceDE w:val="0"/>
+        <w:autoSpaceDN w:val="0"/>
+        <w:adjustRightInd w:val="0"/>
+        <w:spacing w:after="0" w:line="240" w:lineRule="auto"/>
+        <w:rPr>
+          <w:rFonts w:ascii="Calibri" w:hAnsi="Calibri" w:cs="Calibri"/>
+        </w:rPr>
+      </w:pPr>
+      <w:r>
+        <w:rPr>
+          <w:rFonts w:ascii="Calibri" w:hAnsi="Calibri" w:cs="Calibri"/>
+        </w:rPr>
         <w:t>Specific comments:</w:t>
       </w:r>
     </w:p>
@@ -3626,31 +4670,277 @@
         <w:spacing w:after="0" w:line="240" w:lineRule="auto"/>
         <w:rPr>
           <w:rFonts w:ascii="Calibri" w:hAnsi="Calibri" w:cs="Calibri"/>
-        </w:rPr>
-      </w:pPr>
-      <w:r>
-        <w:rPr>
-          <w:rFonts w:ascii="Calibri" w:hAnsi="Calibri" w:cs="Calibri"/>
-        </w:rPr>
-        <w:t>Line 147: How many replications at each trial? Also, the authors do not discuss the impact of soil sample</w:t>
-      </w:r>
-    </w:p>
-    <w:p>
-      <w:pPr>
-        <w:autoSpaceDE w:val="0"/>
-        <w:autoSpaceDN w:val="0"/>
-        <w:adjustRightInd w:val="0"/>
-        <w:spacing w:after="0" w:line="240" w:lineRule="auto"/>
-        <w:rPr>
-          <w:rFonts w:ascii="Calibri" w:hAnsi="Calibri" w:cs="Calibri"/>
-        </w:rPr>
-      </w:pPr>
-      <w:r>
-        <w:rPr>
-          <w:rFonts w:ascii="Calibri" w:hAnsi="Calibri" w:cs="Calibri"/>
-        </w:rPr>
-        <w:t>collection in the middle of the plots vs. nearer the plant.</w:t>
-      </w:r>
+          <w:color w:val="FF0000"/>
+        </w:rPr>
+      </w:pPr>
+      <w:r>
+        <w:rPr>
+          <w:rFonts w:ascii="Calibri" w:hAnsi="Calibri" w:cs="Calibri"/>
+          <w:color w:val="FF0000"/>
+        </w:rPr>
+        <w:t>Done</w:t>
+      </w:r>
+    </w:p>
+    <w:p>
+      <w:pPr>
+        <w:autoSpaceDE w:val="0"/>
+        <w:autoSpaceDN w:val="0"/>
+        <w:adjustRightInd w:val="0"/>
+        <w:spacing w:after="0" w:line="240" w:lineRule="auto"/>
+        <w:rPr>
+          <w:rFonts w:ascii="Calibri" w:hAnsi="Calibri" w:cs="Calibri"/>
+        </w:rPr>
+      </w:pPr>
+    </w:p>
+    <w:p>
+      <w:pPr>
+        <w:autoSpaceDE w:val="0"/>
+        <w:autoSpaceDN w:val="0"/>
+        <w:adjustRightInd w:val="0"/>
+        <w:spacing w:after="0" w:line="240" w:lineRule="auto"/>
+        <w:rPr>
+          <w:rFonts w:ascii="Calibri" w:hAnsi="Calibri" w:cs="Calibri"/>
+        </w:rPr>
+      </w:pPr>
+      <w:proofErr w:type="gramStart"/>
+      <w:r>
+        <w:rPr>
+          <w:rFonts w:ascii="Calibri" w:hAnsi="Calibri" w:cs="Calibri"/>
+        </w:rPr>
+        <w:t>Line 147: How many replications at each trial?</w:t>
+      </w:r>
+      <w:proofErr w:type="gramEnd"/>
+      <w:r>
+        <w:rPr>
+          <w:rFonts w:ascii="Calibri" w:hAnsi="Calibri" w:cs="Calibri"/>
+        </w:rPr>
+        <w:t xml:space="preserve"> </w:t>
+      </w:r>
+      <w:proofErr w:type="gramStart"/>
+      <w:r>
+        <w:rPr>
+          <w:rFonts w:ascii="Calibri" w:hAnsi="Calibri" w:cs="Calibri"/>
+        </w:rPr>
+        <w:t>Also</w:t>
+      </w:r>
+      <w:proofErr w:type="gramEnd"/>
+      <w:r>
+        <w:rPr>
+          <w:rFonts w:ascii="Calibri" w:hAnsi="Calibri" w:cs="Calibri"/>
+        </w:rPr>
+        <w:t>, the authors do not discuss the impact of soil sample</w:t>
+      </w:r>
+    </w:p>
+    <w:p>
+      <w:pPr>
+        <w:autoSpaceDE w:val="0"/>
+        <w:autoSpaceDN w:val="0"/>
+        <w:adjustRightInd w:val="0"/>
+        <w:spacing w:after="0" w:line="240" w:lineRule="auto"/>
+        <w:rPr>
+          <w:rFonts w:ascii="Calibri" w:hAnsi="Calibri" w:cs="Calibri"/>
+        </w:rPr>
+      </w:pPr>
+      <w:proofErr w:type="gramStart"/>
+      <w:r>
+        <w:rPr>
+          <w:rFonts w:ascii="Calibri" w:hAnsi="Calibri" w:cs="Calibri"/>
+        </w:rPr>
+        <w:t>collection</w:t>
+      </w:r>
+      <w:proofErr w:type="gramEnd"/>
+      <w:r>
+        <w:rPr>
+          <w:rFonts w:ascii="Calibri" w:hAnsi="Calibri" w:cs="Calibri"/>
+        </w:rPr>
+        <w:t xml:space="preserve"> in the middle of the plots vs. nearer the plant.</w:t>
+      </w:r>
+    </w:p>
+    <w:p>
+      <w:pPr>
+        <w:autoSpaceDE w:val="0"/>
+        <w:autoSpaceDN w:val="0"/>
+        <w:adjustRightInd w:val="0"/>
+        <w:spacing w:after="0" w:line="240" w:lineRule="auto"/>
+        <w:rPr>
+          <w:rFonts w:ascii="Times New Roman" w:hAnsi="Times New Roman" w:cs="Times New Roman"/>
+          <w:color w:val="FF0000"/>
+          <w:szCs w:val="24"/>
+        </w:rPr>
+      </w:pPr>
+      <w:r>
+        <w:rPr>
+          <w:rFonts w:ascii="Times New Roman" w:hAnsi="Times New Roman" w:cs="Times New Roman"/>
+          <w:color w:val="FF0000"/>
+          <w:szCs w:val="24"/>
+        </w:rPr>
+        <w:t>We added text a</w:t>
+      </w:r>
+      <w:r>
+        <w:rPr>
+          <w:rFonts w:ascii="Times New Roman" w:hAnsi="Times New Roman" w:cs="Times New Roman"/>
+          <w:color w:val="FF0000"/>
+          <w:szCs w:val="24"/>
+        </w:rPr>
+        <w:t>bout the total number of plots:</w:t>
+      </w:r>
+    </w:p>
+    <w:p>
+      <w:pPr>
+        <w:autoSpaceDE w:val="0"/>
+        <w:autoSpaceDN w:val="0"/>
+        <w:adjustRightInd w:val="0"/>
+        <w:spacing w:after="0" w:line="240" w:lineRule="auto"/>
+        <w:rPr>
+          <w:rFonts w:ascii="Times New Roman" w:hAnsi="Times New Roman" w:cs="Times New Roman"/>
+          <w:color w:val="FF0000"/>
+          <w:szCs w:val="24"/>
+        </w:rPr>
+      </w:pPr>
+    </w:p>
+    <w:p>
+      <w:pPr>
+        <w:autoSpaceDE w:val="0"/>
+        <w:autoSpaceDN w:val="0"/>
+        <w:adjustRightInd w:val="0"/>
+        <w:spacing w:after="0" w:line="240" w:lineRule="auto"/>
+        <w:rPr>
+          <w:rFonts w:ascii="Times New Roman" w:hAnsi="Times New Roman" w:cs="Times New Roman"/>
+          <w:i/>
+          <w:color w:val="FF0000"/>
+          <w:szCs w:val="24"/>
+        </w:rPr>
+      </w:pPr>
+      <w:r>
+        <w:rPr>
+          <w:rFonts w:ascii="Times New Roman" w:hAnsi="Times New Roman" w:cs="Times New Roman"/>
+          <w:i/>
+          <w:color w:val="FF0000"/>
+          <w:szCs w:val="24"/>
+        </w:rPr>
+        <w:t xml:space="preserve">This process </w:t>
+      </w:r>
+      <w:proofErr w:type="gramStart"/>
+      <w:r>
+        <w:rPr>
+          <w:rFonts w:ascii="Times New Roman" w:hAnsi="Times New Roman" w:cs="Times New Roman"/>
+          <w:i/>
+          <w:color w:val="FF0000"/>
+          <w:szCs w:val="24"/>
+        </w:rPr>
+        <w:t>was repeated</w:t>
+      </w:r>
+      <w:proofErr w:type="gramEnd"/>
+      <w:r>
+        <w:rPr>
+          <w:rFonts w:ascii="Times New Roman" w:hAnsi="Times New Roman" w:cs="Times New Roman"/>
+          <w:i/>
+          <w:color w:val="FF0000"/>
+          <w:szCs w:val="24"/>
+        </w:rPr>
+        <w:t xml:space="preserve"> for each plot (eight plots at East-grain, eight at West-grain, 10 at Central-silage, and 10 at Central-grain; Table 1)</w:t>
+      </w:r>
+    </w:p>
+    <w:p>
+      <w:pPr>
+        <w:autoSpaceDE w:val="0"/>
+        <w:autoSpaceDN w:val="0"/>
+        <w:adjustRightInd w:val="0"/>
+        <w:spacing w:after="0" w:line="240" w:lineRule="auto"/>
+        <w:rPr>
+          <w:rFonts w:ascii="Times New Roman" w:hAnsi="Times New Roman" w:cs="Times New Roman"/>
+          <w:color w:val="FF0000"/>
+          <w:szCs w:val="24"/>
+        </w:rPr>
+      </w:pPr>
+    </w:p>
+    <w:p>
+      <w:pPr>
+        <w:autoSpaceDE w:val="0"/>
+        <w:autoSpaceDN w:val="0"/>
+        <w:adjustRightInd w:val="0"/>
+        <w:spacing w:after="0" w:line="240" w:lineRule="auto"/>
+        <w:rPr>
+          <w:rFonts w:ascii="Times New Roman" w:hAnsi="Times New Roman" w:cs="Times New Roman"/>
+          <w:color w:val="FF0000"/>
+          <w:szCs w:val="24"/>
+        </w:rPr>
+      </w:pPr>
+      <w:r>
+        <w:rPr>
+          <w:rFonts w:ascii="Times New Roman" w:hAnsi="Times New Roman" w:cs="Times New Roman"/>
+          <w:color w:val="FF0000"/>
+          <w:szCs w:val="24"/>
+        </w:rPr>
+        <w:t>We also added text to indicate why we chose to sample between planted rows:</w:t>
+      </w:r>
+    </w:p>
+    <w:p>
+      <w:pPr>
+        <w:autoSpaceDE w:val="0"/>
+        <w:autoSpaceDN w:val="0"/>
+        <w:adjustRightInd w:val="0"/>
+        <w:spacing w:after="0" w:line="240" w:lineRule="auto"/>
+        <w:rPr>
+          <w:rFonts w:ascii="Times New Roman" w:hAnsi="Times New Roman" w:cs="Times New Roman"/>
+          <w:color w:val="FF0000"/>
+          <w:szCs w:val="24"/>
+        </w:rPr>
+      </w:pPr>
+    </w:p>
+    <w:p>
+      <w:pPr>
+        <w:autoSpaceDE w:val="0"/>
+        <w:autoSpaceDN w:val="0"/>
+        <w:adjustRightInd w:val="0"/>
+        <w:spacing w:after="0" w:line="240" w:lineRule="auto"/>
+        <w:rPr>
+          <w:rFonts w:ascii="Times New Roman" w:hAnsi="Times New Roman" w:cs="Times New Roman"/>
+          <w:i/>
+          <w:color w:val="FF0000"/>
+          <w:szCs w:val="24"/>
+        </w:rPr>
+      </w:pPr>
+      <w:r>
+        <w:rPr>
+          <w:rFonts w:ascii="Times New Roman" w:hAnsi="Times New Roman" w:cs="Times New Roman"/>
+          <w:i/>
+          <w:color w:val="FF0000"/>
+          <w:szCs w:val="24"/>
+        </w:rPr>
+        <w:t xml:space="preserve">At all trials, one sample </w:t>
+      </w:r>
+      <w:proofErr w:type="gramStart"/>
+      <w:r>
+        <w:rPr>
+          <w:rFonts w:ascii="Times New Roman" w:hAnsi="Times New Roman" w:cs="Times New Roman"/>
+          <w:i/>
+          <w:color w:val="FF0000"/>
+          <w:szCs w:val="24"/>
+        </w:rPr>
+        <w:t>was taken</w:t>
+      </w:r>
+      <w:proofErr w:type="gramEnd"/>
+      <w:r>
+        <w:rPr>
+          <w:rFonts w:ascii="Times New Roman" w:hAnsi="Times New Roman" w:cs="Times New Roman"/>
+          <w:i/>
+          <w:color w:val="FF0000"/>
+          <w:szCs w:val="24"/>
+        </w:rPr>
+        <w:t xml:space="preserve"> in the middle of the plot between planted rows in a non-wheel traffic row in order to get a sample unaffected by planting activities.</w:t>
+      </w:r>
+    </w:p>
+    <w:p>
+      <w:pPr>
+        <w:autoSpaceDE w:val="0"/>
+        <w:autoSpaceDN w:val="0"/>
+        <w:adjustRightInd w:val="0"/>
+        <w:spacing w:after="0" w:line="240" w:lineRule="auto"/>
+        <w:rPr>
+          <w:rFonts w:ascii="Calibri" w:hAnsi="Calibri" w:cs="Calibri"/>
+        </w:rPr>
+      </w:pPr>
     </w:p>
     <w:p>
       <w:pPr>
@@ -3689,11 +4979,33 @@
           <w:rFonts w:ascii="Calibri" w:hAnsi="Calibri" w:cs="Calibri"/>
         </w:rPr>
       </w:pPr>
-      <w:r>
-        <w:rPr>
-          <w:rFonts w:ascii="Calibri" w:hAnsi="Calibri" w:cs="Calibri"/>
-        </w:rPr>
-        <w:t xml:space="preserve">to it. From Van Genuchten (1980) “The value of alpha was found to be… </w:t>
+      <w:proofErr w:type="gramStart"/>
+      <w:r>
+        <w:rPr>
+          <w:rFonts w:ascii="Calibri" w:hAnsi="Calibri" w:cs="Calibri"/>
+        </w:rPr>
+        <w:t>to</w:t>
+      </w:r>
+      <w:proofErr w:type="gramEnd"/>
+      <w:r>
+        <w:rPr>
+          <w:rFonts w:ascii="Calibri" w:hAnsi="Calibri" w:cs="Calibri"/>
+        </w:rPr>
+        <w:t xml:space="preserve"> it. From Van </w:t>
+      </w:r>
+      <w:proofErr w:type="spellStart"/>
+      <w:r>
+        <w:rPr>
+          <w:rFonts w:ascii="Calibri" w:hAnsi="Calibri" w:cs="Calibri"/>
+        </w:rPr>
+        <w:t>Genuchten</w:t>
+      </w:r>
+      <w:proofErr w:type="spellEnd"/>
+      <w:r>
+        <w:rPr>
+          <w:rFonts w:ascii="Calibri" w:hAnsi="Calibri" w:cs="Calibri"/>
+        </w:rPr>
+        <w:t xml:space="preserve"> (1980) “The value of alpha was found to be… </w:t>
       </w:r>
       <w:r>
         <w:rPr>
@@ -3722,29 +5034,144 @@
           <w:rFonts w:ascii="Calibri" w:hAnsi="Calibri" w:cs="Calibri"/>
         </w:rPr>
       </w:pPr>
-      <w:r>
-        <w:rPr>
-          <w:rFonts w:ascii="Calibri" w:hAnsi="Calibri" w:cs="Calibri"/>
-        </w:rPr>
-        <w:t>the pressure head at which the retention curve becomes the steepest.” Other follow-up studies have</w:t>
-      </w:r>
-    </w:p>
-    <w:p>
-      <w:pPr>
-        <w:autoSpaceDE w:val="0"/>
-        <w:autoSpaceDN w:val="0"/>
-        <w:adjustRightInd w:val="0"/>
-        <w:spacing w:after="0" w:line="240" w:lineRule="auto"/>
-        <w:rPr>
-          <w:rFonts w:ascii="Calibri" w:hAnsi="Calibri" w:cs="Calibri"/>
-        </w:rPr>
-      </w:pPr>
-      <w:r>
-        <w:rPr>
-          <w:rFonts w:ascii="Calibri" w:hAnsi="Calibri" w:cs="Calibri"/>
-        </w:rPr>
-        <w:t>shown that alpha values are related to air-entry potential but not exactly the same as that value.</w:t>
-      </w:r>
+      <w:proofErr w:type="gramStart"/>
+      <w:r>
+        <w:rPr>
+          <w:rFonts w:ascii="Calibri" w:hAnsi="Calibri" w:cs="Calibri"/>
+        </w:rPr>
+        <w:t>the</w:t>
+      </w:r>
+      <w:proofErr w:type="gramEnd"/>
+      <w:r>
+        <w:rPr>
+          <w:rFonts w:ascii="Calibri" w:hAnsi="Calibri" w:cs="Calibri"/>
+        </w:rPr>
+        <w:t xml:space="preserve"> pressure head at which the retention curve becomes the steepest.” Other follow-up studies have</w:t>
+      </w:r>
+    </w:p>
+    <w:p>
+      <w:pPr>
+        <w:autoSpaceDE w:val="0"/>
+        <w:autoSpaceDN w:val="0"/>
+        <w:adjustRightInd w:val="0"/>
+        <w:spacing w:after="0" w:line="240" w:lineRule="auto"/>
+        <w:rPr>
+          <w:rFonts w:ascii="Calibri" w:hAnsi="Calibri" w:cs="Calibri"/>
+        </w:rPr>
+      </w:pPr>
+      <w:proofErr w:type="gramStart"/>
+      <w:r>
+        <w:rPr>
+          <w:rFonts w:ascii="Calibri" w:hAnsi="Calibri" w:cs="Calibri"/>
+        </w:rPr>
+        <w:t>shown</w:t>
+      </w:r>
+      <w:proofErr w:type="gramEnd"/>
+      <w:r>
+        <w:rPr>
+          <w:rFonts w:ascii="Calibri" w:hAnsi="Calibri" w:cs="Calibri"/>
+        </w:rPr>
+        <w:t xml:space="preserve"> that alpha values are related to air-entry potential but not exactly the same as that value.</w:t>
+      </w:r>
+    </w:p>
+    <w:p>
+      <w:pPr>
+        <w:autoSpaceDE w:val="0"/>
+        <w:autoSpaceDN w:val="0"/>
+        <w:adjustRightInd w:val="0"/>
+        <w:spacing w:after="0" w:line="240" w:lineRule="auto"/>
+        <w:rPr>
+          <w:rFonts w:ascii="Calibri" w:hAnsi="Calibri" w:cs="Calibri"/>
+        </w:rPr>
+      </w:pPr>
+    </w:p>
+    <w:p>
+      <w:pPr>
+        <w:autoSpaceDE w:val="0"/>
+        <w:autoSpaceDN w:val="0"/>
+        <w:adjustRightInd w:val="0"/>
+        <w:spacing w:after="0" w:line="240" w:lineRule="auto"/>
+        <w:rPr>
+          <w:rFonts w:ascii="Calibri" w:hAnsi="Calibri" w:cs="Calibri"/>
+          <w:color w:val="FF0000"/>
+        </w:rPr>
+      </w:pPr>
+      <w:r>
+        <w:rPr>
+          <w:rFonts w:ascii="Calibri" w:hAnsi="Calibri" w:cs="Calibri"/>
+          <w:color w:val="FF0000"/>
+        </w:rPr>
+        <w:t>We changed the text to include this:</w:t>
+      </w:r>
+    </w:p>
+    <w:p>
+      <w:pPr>
+        <w:autoSpaceDE w:val="0"/>
+        <w:autoSpaceDN w:val="0"/>
+        <w:adjustRightInd w:val="0"/>
+        <w:spacing w:after="0" w:line="240" w:lineRule="auto"/>
+        <w:rPr>
+          <w:rFonts w:ascii="Calibri" w:hAnsi="Calibri" w:cs="Calibri"/>
+          <w:i/>
+        </w:rPr>
+      </w:pPr>
+      <w:r>
+        <w:rPr>
+          <w:rFonts w:ascii="Times New Roman" w:hAnsi="Times New Roman" w:cs="Times New Roman"/>
+          <w:i/>
+          <w:noProof/>
+          <w:color w:val="FF0000"/>
+        </w:rPr>
+        <w:t xml:space="preserve"> </w:t>
+      </w:r>
+      <w:r>
+        <w:rPr>
+          <w:rFonts w:ascii="Times New Roman" w:hAnsi="Times New Roman" w:cs="Times New Roman"/>
+          <w:i/>
+          <w:iCs/>
+          <w:noProof/>
+          <w:color w:val="FF0000"/>
+        </w:rPr>
+        <w:t>a</w:t>
+      </w:r>
+      <w:r>
+        <w:rPr>
+          <w:rFonts w:ascii="Times New Roman" w:hAnsi="Times New Roman" w:cs="Times New Roman"/>
+          <w:i/>
+          <w:noProof/>
+          <w:color w:val="FF0000"/>
+        </w:rPr>
+        <w:t xml:space="preserve"> a</w:t>
+      </w:r>
+      <w:r>
+        <w:rPr>
+          <w:rFonts w:ascii="Times New Roman" w:hAnsi="Times New Roman" w:cs="Times New Roman"/>
+          <w:i/>
+          <w:noProof/>
+          <w:color w:val="FF0000"/>
+        </w:rPr>
+        <w:t>pproximates</w:t>
+      </w:r>
+      <w:r>
+        <w:rPr>
+          <w:rFonts w:ascii="Times New Roman" w:hAnsi="Times New Roman" w:cs="Times New Roman"/>
+          <w:i/>
+          <w:noProof/>
+          <w:color w:val="FF0000"/>
+        </w:rPr>
+        <w:t xml:space="preserve"> the inverse of the pressure at which the retention curve is steepest (e.g., air-entry potential; van Genutchen 1980),</w:t>
+      </w:r>
+    </w:p>
+    <w:p>
+      <w:pPr>
+        <w:autoSpaceDE w:val="0"/>
+        <w:autoSpaceDN w:val="0"/>
+        <w:adjustRightInd w:val="0"/>
+        <w:spacing w:after="0" w:line="240" w:lineRule="auto"/>
+        <w:rPr>
+          <w:rFonts w:ascii="Calibri" w:hAnsi="Calibri" w:cs="Calibri"/>
+        </w:rPr>
+      </w:pPr>
     </w:p>
     <w:p>
       <w:pPr>
@@ -3790,63 +5217,194 @@
           <w:rFonts w:ascii="Calibri" w:hAnsi="Calibri" w:cs="Calibri"/>
         </w:rPr>
       </w:pPr>
-      <w:r>
-        <w:rPr>
-          <w:rFonts w:ascii="Calibri" w:hAnsi="Calibri" w:cs="Calibri"/>
-        </w:rPr>
-        <w:t>potential and has nothing to do with plant water uptake. The water content at permanent wilting point</w:t>
-      </w:r>
-    </w:p>
-    <w:p>
-      <w:pPr>
-        <w:autoSpaceDE w:val="0"/>
-        <w:autoSpaceDN w:val="0"/>
-        <w:adjustRightInd w:val="0"/>
-        <w:spacing w:after="0" w:line="240" w:lineRule="auto"/>
-        <w:rPr>
-          <w:rFonts w:ascii="Calibri" w:hAnsi="Calibri" w:cs="Calibri"/>
-        </w:rPr>
-      </w:pPr>
-      <w:r>
-        <w:rPr>
-          <w:rFonts w:ascii="Calibri" w:hAnsi="Calibri" w:cs="Calibri"/>
-        </w:rPr>
-        <w:t>is the water content associated with the matric potential at which plants cannot extract additional soil</w:t>
-      </w:r>
-    </w:p>
-    <w:p>
-      <w:pPr>
-        <w:autoSpaceDE w:val="0"/>
-        <w:autoSpaceDN w:val="0"/>
-        <w:adjustRightInd w:val="0"/>
-        <w:spacing w:after="0" w:line="240" w:lineRule="auto"/>
-        <w:rPr>
-          <w:rFonts w:ascii="Calibri" w:hAnsi="Calibri" w:cs="Calibri"/>
-        </w:rPr>
-      </w:pPr>
-      <w:r>
-        <w:rPr>
-          <w:rFonts w:ascii="Calibri" w:hAnsi="Calibri" w:cs="Calibri"/>
-        </w:rPr>
-        <w:t>water and is entirely dependent upon the plant species. While these values may be similar for a given</w:t>
-      </w:r>
-    </w:p>
-    <w:p>
-      <w:pPr>
-        <w:autoSpaceDE w:val="0"/>
-        <w:autoSpaceDN w:val="0"/>
-        <w:adjustRightInd w:val="0"/>
-        <w:spacing w:after="0" w:line="240" w:lineRule="auto"/>
-        <w:rPr>
-          <w:rFonts w:ascii="Calibri" w:hAnsi="Calibri" w:cs="Calibri"/>
-        </w:rPr>
-      </w:pPr>
-      <w:r>
-        <w:rPr>
-          <w:rFonts w:ascii="Calibri" w:hAnsi="Calibri" w:cs="Calibri"/>
-        </w:rPr>
-        <w:t>soil-plant system, to equate them to one another is incorrect.</w:t>
-      </w:r>
+      <w:proofErr w:type="gramStart"/>
+      <w:r>
+        <w:rPr>
+          <w:rFonts w:ascii="Calibri" w:hAnsi="Calibri" w:cs="Calibri"/>
+        </w:rPr>
+        <w:t>potential</w:t>
+      </w:r>
+      <w:proofErr w:type="gramEnd"/>
+      <w:r>
+        <w:rPr>
+          <w:rFonts w:ascii="Calibri" w:hAnsi="Calibri" w:cs="Calibri"/>
+        </w:rPr>
+        <w:t xml:space="preserve"> and has nothing to do with plant water uptake. The water content at permanent wilting point</w:t>
+      </w:r>
+    </w:p>
+    <w:p>
+      <w:pPr>
+        <w:autoSpaceDE w:val="0"/>
+        <w:autoSpaceDN w:val="0"/>
+        <w:adjustRightInd w:val="0"/>
+        <w:spacing w:after="0" w:line="240" w:lineRule="auto"/>
+        <w:rPr>
+          <w:rFonts w:ascii="Calibri" w:hAnsi="Calibri" w:cs="Calibri"/>
+        </w:rPr>
+      </w:pPr>
+      <w:proofErr w:type="gramStart"/>
+      <w:r>
+        <w:rPr>
+          <w:rFonts w:ascii="Calibri" w:hAnsi="Calibri" w:cs="Calibri"/>
+        </w:rPr>
+        <w:t>is</w:t>
+      </w:r>
+      <w:proofErr w:type="gramEnd"/>
+      <w:r>
+        <w:rPr>
+          <w:rFonts w:ascii="Calibri" w:hAnsi="Calibri" w:cs="Calibri"/>
+        </w:rPr>
+        <w:t xml:space="preserve"> the water content associated with the matric potential at which plants cannot extract additional soil</w:t>
+      </w:r>
+    </w:p>
+    <w:p>
+      <w:pPr>
+        <w:autoSpaceDE w:val="0"/>
+        <w:autoSpaceDN w:val="0"/>
+        <w:adjustRightInd w:val="0"/>
+        <w:spacing w:after="0" w:line="240" w:lineRule="auto"/>
+        <w:rPr>
+          <w:rFonts w:ascii="Calibri" w:hAnsi="Calibri" w:cs="Calibri"/>
+        </w:rPr>
+      </w:pPr>
+      <w:proofErr w:type="gramStart"/>
+      <w:r>
+        <w:rPr>
+          <w:rFonts w:ascii="Calibri" w:hAnsi="Calibri" w:cs="Calibri"/>
+        </w:rPr>
+        <w:t>water</w:t>
+      </w:r>
+      <w:proofErr w:type="gramEnd"/>
+      <w:r>
+        <w:rPr>
+          <w:rFonts w:ascii="Calibri" w:hAnsi="Calibri" w:cs="Calibri"/>
+        </w:rPr>
+        <w:t xml:space="preserve"> and is entirely dependent upon the plant species. While these values may be similar for a given</w:t>
+      </w:r>
+    </w:p>
+    <w:p>
+      <w:pPr>
+        <w:autoSpaceDE w:val="0"/>
+        <w:autoSpaceDN w:val="0"/>
+        <w:adjustRightInd w:val="0"/>
+        <w:spacing w:after="0" w:line="240" w:lineRule="auto"/>
+        <w:rPr>
+          <w:rFonts w:ascii="Calibri" w:hAnsi="Calibri" w:cs="Calibri"/>
+        </w:rPr>
+      </w:pPr>
+      <w:proofErr w:type="gramStart"/>
+      <w:r>
+        <w:rPr>
+          <w:rFonts w:ascii="Calibri" w:hAnsi="Calibri" w:cs="Calibri"/>
+        </w:rPr>
+        <w:t>soil-plant</w:t>
+      </w:r>
+      <w:proofErr w:type="gramEnd"/>
+      <w:r>
+        <w:rPr>
+          <w:rFonts w:ascii="Calibri" w:hAnsi="Calibri" w:cs="Calibri"/>
+        </w:rPr>
+        <w:t xml:space="preserve"> system, to equate them to one another is incorrect.</w:t>
+      </w:r>
+    </w:p>
+    <w:p>
+      <w:pPr>
+        <w:autoSpaceDE w:val="0"/>
+        <w:autoSpaceDN w:val="0"/>
+        <w:adjustRightInd w:val="0"/>
+        <w:spacing w:after="0" w:line="240" w:lineRule="auto"/>
+        <w:rPr>
+          <w:rFonts w:ascii="Times New Roman" w:hAnsi="Times New Roman" w:cs="Times New Roman"/>
+          <w:noProof/>
+          <w:color w:val="FF0000"/>
+        </w:rPr>
+      </w:pPr>
+    </w:p>
+    <w:p>
+      <w:pPr>
+        <w:autoSpaceDE w:val="0"/>
+        <w:autoSpaceDN w:val="0"/>
+        <w:adjustRightInd w:val="0"/>
+        <w:spacing w:after="0" w:line="240" w:lineRule="auto"/>
+        <w:rPr>
+          <w:rFonts w:ascii="Times New Roman" w:hAnsi="Times New Roman" w:cs="Times New Roman"/>
+          <w:noProof/>
+          <w:color w:val="FF0000"/>
+        </w:rPr>
+      </w:pPr>
+      <w:r>
+        <w:rPr>
+          <w:rFonts w:ascii="Times New Roman" w:hAnsi="Times New Roman" w:cs="Times New Roman"/>
+          <w:noProof/>
+          <w:color w:val="FF0000"/>
+        </w:rPr>
+        <w:t>We eliminated the mention of permanent wilting point from the text:</w:t>
+      </w:r>
+    </w:p>
+    <w:p>
+      <w:pPr>
+        <w:autoSpaceDE w:val="0"/>
+        <w:autoSpaceDN w:val="0"/>
+        <w:adjustRightInd w:val="0"/>
+        <w:spacing w:after="0" w:line="240" w:lineRule="auto"/>
+        <w:rPr>
+          <w:rFonts w:ascii="Times New Roman" w:hAnsi="Times New Roman" w:cs="Times New Roman"/>
+          <w:noProof/>
+          <w:color w:val="FF0000"/>
+        </w:rPr>
+      </w:pPr>
+      <w:r>
+        <w:rPr>
+          <w:rFonts w:ascii="Times New Roman" w:hAnsi="Times New Roman" w:cs="Times New Roman"/>
+          <w:noProof/>
+          <w:color w:val="FF0000"/>
+        </w:rPr>
+        <w:t>Residual water contents (θ</w:t>
+      </w:r>
+      <w:r>
+        <w:rPr>
+          <w:rFonts w:ascii="Times New Roman" w:hAnsi="Times New Roman" w:cs="Times New Roman"/>
+          <w:noProof/>
+          <w:color w:val="FF0000"/>
+          <w:vertAlign w:val="subscript"/>
+        </w:rPr>
+        <w:t>r</w:t>
+      </w:r>
+      <w:r>
+        <w:rPr>
+          <w:rFonts w:ascii="Times New Roman" w:hAnsi="Times New Roman" w:cs="Times New Roman"/>
+          <w:noProof/>
+          <w:color w:val="FF0000"/>
+        </w:rPr>
+        <w:t xml:space="preserve">) are estimated by the model, and can be </w:t>
+      </w:r>
+      <w:r>
+        <w:rPr>
+          <w:rFonts w:ascii="Times New Roman" w:hAnsi="Times New Roman" w:cs="Times New Roman"/>
+          <w:noProof/>
+          <w:color w:val="FF0000"/>
+        </w:rPr>
+        <w:t xml:space="preserve">greater than </w:t>
+      </w:r>
+      <w:r>
+        <w:rPr>
+          <w:rFonts w:ascii="Times New Roman" w:hAnsi="Times New Roman" w:cs="Times New Roman"/>
+          <w:noProof/>
+          <w:color w:val="FF0000"/>
+        </w:rPr>
+        <w:t>-15,000 cmH2O (SSSA, 2008).</w:t>
+      </w:r>
+    </w:p>
+    <w:p>
+      <w:pPr>
+        <w:autoSpaceDE w:val="0"/>
+        <w:autoSpaceDN w:val="0"/>
+        <w:adjustRightInd w:val="0"/>
+        <w:spacing w:after="0" w:line="240" w:lineRule="auto"/>
+        <w:rPr>
+          <w:rFonts w:ascii="Calibri" w:hAnsi="Calibri" w:cs="Calibri"/>
+        </w:rPr>
+      </w:pPr>
     </w:p>
     <w:p>
       <w:pPr>
@@ -3875,12 +5433,69 @@
           <w:rFonts w:ascii="Calibri" w:hAnsi="Calibri" w:cs="Calibri"/>
         </w:rPr>
       </w:pPr>
-      <w:r>
-        <w:rPr>
-          <w:rFonts w:ascii="Calibri" w:hAnsi="Calibri" w:cs="Calibri"/>
-        </w:rPr>
-        <w:t>becomes confusing.</w:t>
-      </w:r>
+      <w:proofErr w:type="gramStart"/>
+      <w:r>
+        <w:rPr>
+          <w:rFonts w:ascii="Calibri" w:hAnsi="Calibri" w:cs="Calibri"/>
+        </w:rPr>
+        <w:t>becomes</w:t>
+      </w:r>
+      <w:proofErr w:type="gramEnd"/>
+      <w:r>
+        <w:rPr>
+          <w:rFonts w:ascii="Calibri" w:hAnsi="Calibri" w:cs="Calibri"/>
+        </w:rPr>
+        <w:t xml:space="preserve"> confusing.</w:t>
+      </w:r>
+    </w:p>
+    <w:p>
+      <w:pPr>
+        <w:autoSpaceDE w:val="0"/>
+        <w:autoSpaceDN w:val="0"/>
+        <w:adjustRightInd w:val="0"/>
+        <w:spacing w:after="0" w:line="240" w:lineRule="auto"/>
+        <w:rPr>
+          <w:rFonts w:ascii="Calibri" w:hAnsi="Calibri" w:cs="Calibri"/>
+        </w:rPr>
+      </w:pPr>
+      <w:r>
+        <w:rPr>
+          <w:rFonts w:ascii="Calibri" w:hAnsi="Calibri" w:cs="Calibri"/>
+          <w:color w:val="FF0000"/>
+        </w:rPr>
+        <w:t>We changed this line, as well as other instances w</w:t>
+      </w:r>
+      <w:r>
+        <w:rPr>
+          <w:rFonts w:ascii="Calibri" w:hAnsi="Calibri" w:cs="Calibri"/>
+          <w:color w:val="FF0000"/>
+        </w:rPr>
+        <w:t>h</w:t>
+      </w:r>
+      <w:r>
+        <w:rPr>
+          <w:rFonts w:ascii="Calibri" w:hAnsi="Calibri" w:cs="Calibri"/>
+          <w:color w:val="FF0000"/>
+        </w:rPr>
+        <w:t>ere ‘measured values’ will help the reader.</w:t>
+      </w:r>
+      <w:r>
+        <w:rPr>
+          <w:rFonts w:ascii="Calibri" w:hAnsi="Calibri" w:cs="Calibri"/>
+        </w:rPr>
+        <w:t xml:space="preserve"> </w:t>
+      </w:r>
+    </w:p>
+    <w:p>
+      <w:pPr>
+        <w:autoSpaceDE w:val="0"/>
+        <w:autoSpaceDN w:val="0"/>
+        <w:adjustRightInd w:val="0"/>
+        <w:spacing w:after="0" w:line="240" w:lineRule="auto"/>
+        <w:rPr>
+          <w:rFonts w:ascii="Calibri" w:hAnsi="Calibri" w:cs="Calibri"/>
+        </w:rPr>
+      </w:pPr>
     </w:p>
     <w:p>
       <w:pPr>
@@ -3907,82 +5522,178 @@
         <w:spacing w:after="0" w:line="240" w:lineRule="auto"/>
         <w:rPr>
           <w:rFonts w:ascii="Calibri" w:hAnsi="Calibri" w:cs="Calibri"/>
-        </w:rPr>
-      </w:pPr>
-      <w:r>
-        <w:rPr>
-          <w:rFonts w:ascii="Calibri" w:hAnsi="Calibri" w:cs="Calibri"/>
-        </w:rPr>
-        <w:t>Lines 215-222: I am glad to see that more researchers are finally adopting the use of -10 kPa (-100 cm)</w:t>
-      </w:r>
-    </w:p>
-    <w:p>
-      <w:pPr>
-        <w:autoSpaceDE w:val="0"/>
-        <w:autoSpaceDN w:val="0"/>
-        <w:adjustRightInd w:val="0"/>
-        <w:spacing w:after="0" w:line="240" w:lineRule="auto"/>
-        <w:rPr>
-          <w:rFonts w:ascii="Calibri" w:hAnsi="Calibri" w:cs="Calibri"/>
-        </w:rPr>
-      </w:pPr>
-      <w:r>
-        <w:rPr>
-          <w:rFonts w:ascii="Calibri" w:hAnsi="Calibri" w:cs="Calibri"/>
-        </w:rPr>
-        <w:t>as a standard value for the field capacity, and that the authors clearly state that the field capacity of a</w:t>
-      </w:r>
-    </w:p>
-    <w:p>
-      <w:pPr>
-        <w:autoSpaceDE w:val="0"/>
-        <w:autoSpaceDN w:val="0"/>
-        <w:adjustRightInd w:val="0"/>
-        <w:spacing w:after="0" w:line="240" w:lineRule="auto"/>
-        <w:rPr>
-          <w:rFonts w:ascii="Calibri" w:hAnsi="Calibri" w:cs="Calibri"/>
-        </w:rPr>
-      </w:pPr>
-      <w:r>
-        <w:rPr>
-          <w:rFonts w:ascii="Calibri" w:hAnsi="Calibri" w:cs="Calibri"/>
-        </w:rPr>
-        <w:t>soil is dependent upon the depth to the water table. I image some reviewers may push back against the</w:t>
-      </w:r>
-    </w:p>
-    <w:p>
-      <w:pPr>
-        <w:autoSpaceDE w:val="0"/>
-        <w:autoSpaceDN w:val="0"/>
-        <w:adjustRightInd w:val="0"/>
-        <w:spacing w:after="0" w:line="240" w:lineRule="auto"/>
-        <w:rPr>
-          <w:rFonts w:ascii="Calibri" w:hAnsi="Calibri" w:cs="Calibri"/>
-        </w:rPr>
-      </w:pPr>
-      <w:r>
-        <w:rPr>
-          <w:rFonts w:ascii="Calibri" w:hAnsi="Calibri" w:cs="Calibri"/>
-        </w:rPr>
-        <w:t>authors on this point, but the authors are both technically correct and do a good job of defending their</w:t>
-      </w:r>
-    </w:p>
-    <w:p>
-      <w:pPr>
-        <w:autoSpaceDE w:val="0"/>
-        <w:autoSpaceDN w:val="0"/>
-        <w:adjustRightInd w:val="0"/>
-        <w:spacing w:after="0" w:line="240" w:lineRule="auto"/>
-        <w:rPr>
-          <w:rFonts w:ascii="Calibri" w:hAnsi="Calibri" w:cs="Calibri"/>
-        </w:rPr>
-      </w:pPr>
-      <w:r>
-        <w:rPr>
-          <w:rFonts w:ascii="Calibri" w:hAnsi="Calibri" w:cs="Calibri"/>
-        </w:rPr>
-        <w:t>use of -100 cm.</w:t>
-      </w:r>
+          <w:color w:val="FF0000"/>
+        </w:rPr>
+      </w:pPr>
+      <w:r>
+        <w:rPr>
+          <w:rFonts w:ascii="Calibri" w:hAnsi="Calibri" w:cs="Calibri"/>
+          <w:color w:val="FF0000"/>
+        </w:rPr>
+        <w:t>Done.</w:t>
+      </w:r>
+    </w:p>
+    <w:p>
+      <w:pPr>
+        <w:autoSpaceDE w:val="0"/>
+        <w:autoSpaceDN w:val="0"/>
+        <w:adjustRightInd w:val="0"/>
+        <w:spacing w:after="0" w:line="240" w:lineRule="auto"/>
+        <w:rPr>
+          <w:rFonts w:ascii="Calibri" w:hAnsi="Calibri" w:cs="Calibri"/>
+        </w:rPr>
+      </w:pPr>
+      <w:r>
+        <w:rPr>
+          <w:rFonts w:ascii="Calibri" w:hAnsi="Calibri" w:cs="Calibri"/>
+        </w:rPr>
+        <w:lastRenderedPageBreak/>
+        <w:t xml:space="preserve">Lines 215-222: I am glad to see that more researchers are finally adopting the use of -10 </w:t>
+      </w:r>
+      <w:proofErr w:type="spellStart"/>
+      <w:r>
+        <w:rPr>
+          <w:rFonts w:ascii="Calibri" w:hAnsi="Calibri" w:cs="Calibri"/>
+        </w:rPr>
+        <w:t>kPa</w:t>
+      </w:r>
+      <w:proofErr w:type="spellEnd"/>
+      <w:r>
+        <w:rPr>
+          <w:rFonts w:ascii="Calibri" w:hAnsi="Calibri" w:cs="Calibri"/>
+        </w:rPr>
+        <w:t xml:space="preserve"> (-100 cm)</w:t>
+      </w:r>
+    </w:p>
+    <w:p>
+      <w:pPr>
+        <w:autoSpaceDE w:val="0"/>
+        <w:autoSpaceDN w:val="0"/>
+        <w:adjustRightInd w:val="0"/>
+        <w:spacing w:after="0" w:line="240" w:lineRule="auto"/>
+        <w:rPr>
+          <w:rFonts w:ascii="Calibri" w:hAnsi="Calibri" w:cs="Calibri"/>
+        </w:rPr>
+      </w:pPr>
+      <w:proofErr w:type="gramStart"/>
+      <w:r>
+        <w:rPr>
+          <w:rFonts w:ascii="Calibri" w:hAnsi="Calibri" w:cs="Calibri"/>
+        </w:rPr>
+        <w:t>as</w:t>
+      </w:r>
+      <w:proofErr w:type="gramEnd"/>
+      <w:r>
+        <w:rPr>
+          <w:rFonts w:ascii="Calibri" w:hAnsi="Calibri" w:cs="Calibri"/>
+        </w:rPr>
+        <w:t xml:space="preserve"> a standard value for the field capacity, and that the authors clearly state that the field capacity of a</w:t>
+      </w:r>
+    </w:p>
+    <w:p>
+      <w:pPr>
+        <w:autoSpaceDE w:val="0"/>
+        <w:autoSpaceDN w:val="0"/>
+        <w:adjustRightInd w:val="0"/>
+        <w:spacing w:after="0" w:line="240" w:lineRule="auto"/>
+        <w:rPr>
+          <w:rFonts w:ascii="Calibri" w:hAnsi="Calibri" w:cs="Calibri"/>
+        </w:rPr>
+      </w:pPr>
+      <w:proofErr w:type="gramStart"/>
+      <w:r>
+        <w:rPr>
+          <w:rFonts w:ascii="Calibri" w:hAnsi="Calibri" w:cs="Calibri"/>
+        </w:rPr>
+        <w:t>soil</w:t>
+      </w:r>
+      <w:proofErr w:type="gramEnd"/>
+      <w:r>
+        <w:rPr>
+          <w:rFonts w:ascii="Calibri" w:hAnsi="Calibri" w:cs="Calibri"/>
+        </w:rPr>
+        <w:t xml:space="preserve"> is dependent upon the depth to the water table. I image some reviewers may push back against the</w:t>
+      </w:r>
+    </w:p>
+    <w:p>
+      <w:pPr>
+        <w:autoSpaceDE w:val="0"/>
+        <w:autoSpaceDN w:val="0"/>
+        <w:adjustRightInd w:val="0"/>
+        <w:spacing w:after="0" w:line="240" w:lineRule="auto"/>
+        <w:rPr>
+          <w:rFonts w:ascii="Calibri" w:hAnsi="Calibri" w:cs="Calibri"/>
+        </w:rPr>
+      </w:pPr>
+      <w:proofErr w:type="gramStart"/>
+      <w:r>
+        <w:rPr>
+          <w:rFonts w:ascii="Calibri" w:hAnsi="Calibri" w:cs="Calibri"/>
+        </w:rPr>
+        <w:t>authors</w:t>
+      </w:r>
+      <w:proofErr w:type="gramEnd"/>
+      <w:r>
+        <w:rPr>
+          <w:rFonts w:ascii="Calibri" w:hAnsi="Calibri" w:cs="Calibri"/>
+        </w:rPr>
+        <w:t xml:space="preserve"> on this point, but the authors are both technically correct and do a good job of defending their</w:t>
+      </w:r>
+    </w:p>
+    <w:p>
+      <w:pPr>
+        <w:autoSpaceDE w:val="0"/>
+        <w:autoSpaceDN w:val="0"/>
+        <w:adjustRightInd w:val="0"/>
+        <w:spacing w:after="0" w:line="240" w:lineRule="auto"/>
+        <w:rPr>
+          <w:rFonts w:ascii="Calibri" w:hAnsi="Calibri" w:cs="Calibri"/>
+        </w:rPr>
+      </w:pPr>
+      <w:proofErr w:type="gramStart"/>
+      <w:r>
+        <w:rPr>
+          <w:rFonts w:ascii="Calibri" w:hAnsi="Calibri" w:cs="Calibri"/>
+        </w:rPr>
+        <w:t>use</w:t>
+      </w:r>
+      <w:proofErr w:type="gramEnd"/>
+      <w:r>
+        <w:rPr>
+          <w:rFonts w:ascii="Calibri" w:hAnsi="Calibri" w:cs="Calibri"/>
+        </w:rPr>
+        <w:t xml:space="preserve"> of -100 cm.</w:t>
+      </w:r>
+    </w:p>
+    <w:p>
+      <w:pPr>
+        <w:autoSpaceDE w:val="0"/>
+        <w:autoSpaceDN w:val="0"/>
+        <w:adjustRightInd w:val="0"/>
+        <w:spacing w:after="0" w:line="240" w:lineRule="auto"/>
+        <w:rPr>
+          <w:rFonts w:ascii="Calibri" w:hAnsi="Calibri" w:cs="Calibri"/>
+          <w:color w:val="FF0000"/>
+        </w:rPr>
+      </w:pPr>
+      <w:r>
+        <w:rPr>
+          <w:rFonts w:ascii="Calibri" w:hAnsi="Calibri" w:cs="Calibri"/>
+          <w:color w:val="FF0000"/>
+        </w:rPr>
+        <w:t xml:space="preserve">Thank you. Another reviewer did indeed push back, so we appreciate this validation. </w:t>
+      </w:r>
+    </w:p>
+    <w:p>
+      <w:pPr>
+        <w:autoSpaceDE w:val="0"/>
+        <w:autoSpaceDN w:val="0"/>
+        <w:adjustRightInd w:val="0"/>
+        <w:spacing w:after="0" w:line="240" w:lineRule="auto"/>
+        <w:rPr>
+          <w:rFonts w:ascii="Calibri" w:hAnsi="Calibri" w:cs="Calibri"/>
+        </w:rPr>
+      </w:pPr>
     </w:p>
     <w:p>
       <w:pPr>
@@ -4011,41 +5722,77 @@
           <w:rFonts w:ascii="Calibri" w:hAnsi="Calibri" w:cs="Calibri"/>
         </w:rPr>
       </w:pPr>
-      <w:r>
-        <w:rPr>
-          <w:rFonts w:ascii="Calibri" w:hAnsi="Calibri" w:cs="Calibri"/>
-        </w:rPr>
-        <w:t>very informative. The authors should thoroughly improve this section, including a more thorough</w:t>
-      </w:r>
-    </w:p>
-    <w:p>
-      <w:pPr>
-        <w:autoSpaceDE w:val="0"/>
-        <w:autoSpaceDN w:val="0"/>
-        <w:adjustRightInd w:val="0"/>
-        <w:spacing w:after="0" w:line="240" w:lineRule="auto"/>
-        <w:rPr>
-          <w:rFonts w:ascii="Calibri" w:hAnsi="Calibri" w:cs="Calibri"/>
-        </w:rPr>
-      </w:pPr>
-      <w:r>
-        <w:rPr>
-          <w:rFonts w:ascii="Calibri" w:hAnsi="Calibri" w:cs="Calibri"/>
-        </w:rPr>
-        <w:t>presentation of results and improved discussion of their interpretation of those results.</w:t>
-      </w:r>
-    </w:p>
-    <w:p>
-      <w:pPr>
-        <w:autoSpaceDE w:val="0"/>
-        <w:autoSpaceDN w:val="0"/>
-        <w:adjustRightInd w:val="0"/>
-        <w:spacing w:after="0" w:line="240" w:lineRule="auto"/>
-        <w:contextualSpacing/>
-        <w:rPr>
-          <w:rFonts w:ascii="Segoe UI" w:hAnsi="Segoe UI" w:cs="Segoe UI"/>
-          <w:sz w:val="20"/>
-          <w:szCs w:val="20"/>
+      <w:proofErr w:type="gramStart"/>
+      <w:r>
+        <w:rPr>
+          <w:rFonts w:ascii="Calibri" w:hAnsi="Calibri" w:cs="Calibri"/>
+        </w:rPr>
+        <w:t>very</w:t>
+      </w:r>
+      <w:proofErr w:type="gramEnd"/>
+      <w:r>
+        <w:rPr>
+          <w:rFonts w:ascii="Calibri" w:hAnsi="Calibri" w:cs="Calibri"/>
+        </w:rPr>
+        <w:t xml:space="preserve"> informative. The authors should thoroughly improve this section, including a more thorough</w:t>
+      </w:r>
+    </w:p>
+    <w:p>
+      <w:pPr>
+        <w:autoSpaceDE w:val="0"/>
+        <w:autoSpaceDN w:val="0"/>
+        <w:adjustRightInd w:val="0"/>
+        <w:spacing w:after="0" w:line="240" w:lineRule="auto"/>
+        <w:rPr>
+          <w:rFonts w:ascii="Calibri" w:hAnsi="Calibri" w:cs="Calibri"/>
+        </w:rPr>
+      </w:pPr>
+      <w:proofErr w:type="gramStart"/>
+      <w:r>
+        <w:rPr>
+          <w:rFonts w:ascii="Calibri" w:hAnsi="Calibri" w:cs="Calibri"/>
+        </w:rPr>
+        <w:t>presentation</w:t>
+      </w:r>
+      <w:proofErr w:type="gramEnd"/>
+      <w:r>
+        <w:rPr>
+          <w:rFonts w:ascii="Calibri" w:hAnsi="Calibri" w:cs="Calibri"/>
+        </w:rPr>
+        <w:t xml:space="preserve"> of results and improved discussion of their interpretation of those results.</w:t>
+      </w:r>
+    </w:p>
+    <w:p>
+      <w:pPr>
+        <w:autoSpaceDE w:val="0"/>
+        <w:autoSpaceDN w:val="0"/>
+        <w:adjustRightInd w:val="0"/>
+        <w:spacing w:after="0" w:line="240" w:lineRule="auto"/>
+        <w:rPr>
+          <w:rFonts w:ascii="Calibri" w:hAnsi="Calibri" w:cs="Calibri"/>
+        </w:rPr>
+      </w:pPr>
+    </w:p>
+    <w:p>
+      <w:pPr>
+        <w:autoSpaceDE w:val="0"/>
+        <w:autoSpaceDN w:val="0"/>
+        <w:adjustRightInd w:val="0"/>
+        <w:spacing w:after="0" w:line="240" w:lineRule="auto"/>
+        <w:rPr>
+          <w:rFonts w:ascii="Calibri" w:hAnsi="Calibri" w:cs="Calibri"/>
+        </w:rPr>
+      </w:pPr>
+    </w:p>
+    <w:p>
+      <w:pPr>
+        <w:autoSpaceDE w:val="0"/>
+        <w:autoSpaceDN w:val="0"/>
+        <w:adjustRightInd w:val="0"/>
+        <w:spacing w:after="0" w:line="240" w:lineRule="auto"/>
+        <w:contextualSpacing/>
+        <w:rPr>
+          <w:rFonts w:ascii="Calibri" w:hAnsi="Calibri" w:cs="Calibri"/>
         </w:rPr>
       </w:pPr>
       <w:r>
@@ -4057,59 +5804,207 @@
     </w:p>
     <w:p>
       <w:pPr>
-        <w:contextualSpacing/>
-      </w:pPr>
-    </w:p>
-    <w:p>
-      <w:pPr>
-        <w:autoSpaceDE w:val="0"/>
-        <w:autoSpaceDN w:val="0"/>
-        <w:adjustRightInd w:val="0"/>
-        <w:spacing w:after="0" w:line="240" w:lineRule="auto"/>
-        <w:rPr>
-          <w:rFonts w:ascii="Calibri" w:hAnsi="Calibri" w:cs="Calibri"/>
-        </w:rPr>
-      </w:pPr>
-      <w:r>
-        <w:rPr>
-          <w:rFonts w:ascii="Calibri" w:hAnsi="Calibri" w:cs="Calibri"/>
-        </w:rPr>
-        <w:t>Line 234: Was a statistical test done to determine significance here? There are several instances where</w:t>
-      </w:r>
-    </w:p>
-    <w:p>
-      <w:pPr>
-        <w:autoSpaceDE w:val="0"/>
-        <w:autoSpaceDN w:val="0"/>
-        <w:adjustRightInd w:val="0"/>
-        <w:spacing w:after="0" w:line="240" w:lineRule="auto"/>
-        <w:rPr>
-          <w:rFonts w:ascii="Calibri" w:hAnsi="Calibri" w:cs="Calibri"/>
-        </w:rPr>
-      </w:pPr>
-      <w:r>
-        <w:rPr>
-          <w:rFonts w:ascii="Calibri" w:hAnsi="Calibri" w:cs="Calibri"/>
-        </w:rPr>
-        <w:t>this is not clear. I suggest the authors identify every instance of the word “significant” and insert pvalues.</w:t>
-      </w:r>
-    </w:p>
-    <w:p>
-      <w:pPr>
-        <w:autoSpaceDE w:val="0"/>
-        <w:autoSpaceDN w:val="0"/>
-        <w:adjustRightInd w:val="0"/>
-        <w:spacing w:after="0" w:line="240" w:lineRule="auto"/>
-        <w:rPr>
-          <w:rFonts w:ascii="Calibri" w:hAnsi="Calibri" w:cs="Calibri"/>
-        </w:rPr>
-      </w:pPr>
-      <w:r>
-        <w:rPr>
-          <w:rFonts w:ascii="Calibri" w:hAnsi="Calibri" w:cs="Calibri"/>
-        </w:rPr>
-        <w:t>If statistical tests were not used, do not use the word “significant.”</w:t>
-      </w:r>
+        <w:autoSpaceDE w:val="0"/>
+        <w:autoSpaceDN w:val="0"/>
+        <w:adjustRightInd w:val="0"/>
+        <w:spacing w:after="0" w:line="240" w:lineRule="auto"/>
+        <w:contextualSpacing/>
+        <w:rPr>
+          <w:rFonts w:ascii="Segoe UI" w:hAnsi="Segoe UI" w:cs="Segoe UI"/>
+          <w:color w:val="FF0000"/>
+          <w:sz w:val="20"/>
+          <w:szCs w:val="20"/>
+        </w:rPr>
+      </w:pPr>
+      <w:r>
+        <w:rPr>
+          <w:rFonts w:ascii="Calibri" w:hAnsi="Calibri" w:cs="Calibri"/>
+          <w:color w:val="FF0000"/>
+        </w:rPr>
+        <w:t xml:space="preserve">This entire section </w:t>
+      </w:r>
+      <w:proofErr w:type="gramStart"/>
+      <w:r>
+        <w:rPr>
+          <w:rFonts w:ascii="Calibri" w:hAnsi="Calibri" w:cs="Calibri"/>
+          <w:color w:val="FF0000"/>
+        </w:rPr>
+        <w:t>was re-written</w:t>
+      </w:r>
+      <w:proofErr w:type="gramEnd"/>
+      <w:r>
+        <w:rPr>
+          <w:rFonts w:ascii="Calibri" w:hAnsi="Calibri" w:cs="Calibri"/>
+          <w:color w:val="FF0000"/>
+        </w:rPr>
+        <w:t xml:space="preserve"> to address this and the next comment, as well as other reviewer’s comments. </w:t>
+      </w:r>
+    </w:p>
+    <w:p>
+      <w:pPr>
+        <w:contextualSpacing/>
+      </w:pPr>
+    </w:p>
+    <w:p>
+      <w:pPr>
+        <w:autoSpaceDE w:val="0"/>
+        <w:autoSpaceDN w:val="0"/>
+        <w:adjustRightInd w:val="0"/>
+        <w:spacing w:after="0" w:line="240" w:lineRule="auto"/>
+        <w:rPr>
+          <w:rFonts w:ascii="Calibri" w:hAnsi="Calibri" w:cs="Calibri"/>
+        </w:rPr>
+      </w:pPr>
+      <w:r>
+        <w:rPr>
+          <w:rFonts w:ascii="Calibri" w:hAnsi="Calibri" w:cs="Calibri"/>
+        </w:rPr>
+        <w:t xml:space="preserve">Line 234: </w:t>
+      </w:r>
+      <w:proofErr w:type="gramStart"/>
+      <w:r>
+        <w:rPr>
+          <w:rFonts w:ascii="Calibri" w:hAnsi="Calibri" w:cs="Calibri"/>
+        </w:rPr>
+        <w:t>Was a statistical test done</w:t>
+      </w:r>
+      <w:proofErr w:type="gramEnd"/>
+      <w:r>
+        <w:rPr>
+          <w:rFonts w:ascii="Calibri" w:hAnsi="Calibri" w:cs="Calibri"/>
+        </w:rPr>
+        <w:t xml:space="preserve"> to determine significance here? There are several instances where</w:t>
+      </w:r>
+    </w:p>
+    <w:p>
+      <w:pPr>
+        <w:autoSpaceDE w:val="0"/>
+        <w:autoSpaceDN w:val="0"/>
+        <w:adjustRightInd w:val="0"/>
+        <w:spacing w:after="0" w:line="240" w:lineRule="auto"/>
+        <w:rPr>
+          <w:rFonts w:ascii="Calibri" w:hAnsi="Calibri" w:cs="Calibri"/>
+        </w:rPr>
+      </w:pPr>
+      <w:proofErr w:type="gramStart"/>
+      <w:r>
+        <w:rPr>
+          <w:rFonts w:ascii="Calibri" w:hAnsi="Calibri" w:cs="Calibri"/>
+        </w:rPr>
+        <w:t>this</w:t>
+      </w:r>
+      <w:proofErr w:type="gramEnd"/>
+      <w:r>
+        <w:rPr>
+          <w:rFonts w:ascii="Calibri" w:hAnsi="Calibri" w:cs="Calibri"/>
+        </w:rPr>
+        <w:t xml:space="preserve"> is not clear. I suggest the authors identify every instance of the word “significant” and insert </w:t>
+      </w:r>
+      <w:proofErr w:type="spellStart"/>
+      <w:r>
+        <w:rPr>
+          <w:rFonts w:ascii="Calibri" w:hAnsi="Calibri" w:cs="Calibri"/>
+        </w:rPr>
+        <w:t>pvalues</w:t>
+      </w:r>
+      <w:proofErr w:type="spellEnd"/>
+      <w:r>
+        <w:rPr>
+          <w:rFonts w:ascii="Calibri" w:hAnsi="Calibri" w:cs="Calibri"/>
+        </w:rPr>
+        <w:t>.</w:t>
+      </w:r>
+    </w:p>
+    <w:p>
+      <w:pPr>
+        <w:autoSpaceDE w:val="0"/>
+        <w:autoSpaceDN w:val="0"/>
+        <w:adjustRightInd w:val="0"/>
+        <w:spacing w:after="0" w:line="240" w:lineRule="auto"/>
+        <w:rPr>
+          <w:rFonts w:ascii="Calibri" w:hAnsi="Calibri" w:cs="Calibri"/>
+          <w:color w:val="FF0000"/>
+        </w:rPr>
+      </w:pPr>
+      <w:r>
+        <w:rPr>
+          <w:rFonts w:ascii="Calibri" w:hAnsi="Calibri" w:cs="Calibri"/>
+          <w:color w:val="FF0000"/>
+        </w:rPr>
+        <w:t xml:space="preserve">Done. </w:t>
+      </w:r>
+    </w:p>
+    <w:p>
+      <w:pPr>
+        <w:autoSpaceDE w:val="0"/>
+        <w:autoSpaceDN w:val="0"/>
+        <w:adjustRightInd w:val="0"/>
+        <w:spacing w:after="0" w:line="240" w:lineRule="auto"/>
+        <w:rPr>
+          <w:rFonts w:ascii="Calibri" w:hAnsi="Calibri" w:cs="Calibri"/>
+        </w:rPr>
+      </w:pPr>
+    </w:p>
+    <w:p>
+      <w:pPr>
+        <w:autoSpaceDE w:val="0"/>
+        <w:autoSpaceDN w:val="0"/>
+        <w:adjustRightInd w:val="0"/>
+        <w:spacing w:after="0" w:line="240" w:lineRule="auto"/>
+        <w:rPr>
+          <w:rFonts w:ascii="Calibri" w:hAnsi="Calibri" w:cs="Calibri"/>
+        </w:rPr>
+      </w:pPr>
+      <w:r>
+        <w:rPr>
+          <w:rFonts w:ascii="Calibri" w:hAnsi="Calibri" w:cs="Calibri"/>
+        </w:rPr>
+        <w:t xml:space="preserve">If statistical tests </w:t>
+      </w:r>
+      <w:proofErr w:type="gramStart"/>
+      <w:r>
+        <w:rPr>
+          <w:rFonts w:ascii="Calibri" w:hAnsi="Calibri" w:cs="Calibri"/>
+        </w:rPr>
+        <w:t>were not used</w:t>
+      </w:r>
+      <w:proofErr w:type="gramEnd"/>
+      <w:r>
+        <w:rPr>
+          <w:rFonts w:ascii="Calibri" w:hAnsi="Calibri" w:cs="Calibri"/>
+        </w:rPr>
+        <w:t>, do not use the word “significant.”</w:t>
+      </w:r>
+    </w:p>
+    <w:p>
+      <w:pPr>
+        <w:autoSpaceDE w:val="0"/>
+        <w:autoSpaceDN w:val="0"/>
+        <w:adjustRightInd w:val="0"/>
+        <w:spacing w:after="0" w:line="240" w:lineRule="auto"/>
+        <w:rPr>
+          <w:rFonts w:ascii="Calibri" w:hAnsi="Calibri" w:cs="Calibri"/>
+          <w:color w:val="FF0000"/>
+        </w:rPr>
+      </w:pPr>
+      <w:r>
+        <w:rPr>
+          <w:rFonts w:ascii="Calibri" w:hAnsi="Calibri" w:cs="Calibri"/>
+          <w:color w:val="FF0000"/>
+        </w:rPr>
+        <w:t xml:space="preserve">We added p-values to each instance of reporting statistical results. </w:t>
+      </w:r>
+    </w:p>
+    <w:p>
+      <w:pPr>
+        <w:autoSpaceDE w:val="0"/>
+        <w:autoSpaceDN w:val="0"/>
+        <w:adjustRightInd w:val="0"/>
+        <w:spacing w:after="0" w:line="240" w:lineRule="auto"/>
+        <w:rPr>
+          <w:rFonts w:ascii="Calibri" w:hAnsi="Calibri" w:cs="Calibri"/>
+        </w:rPr>
+      </w:pPr>
     </w:p>
     <w:p>
       <w:pPr>
@@ -4136,6 +6031,59 @@
         <w:spacing w:after="0" w:line="240" w:lineRule="auto"/>
         <w:rPr>
           <w:rFonts w:ascii="Calibri" w:hAnsi="Calibri" w:cs="Calibri"/>
+          <w:color w:val="FF0000"/>
+        </w:rPr>
+      </w:pPr>
+      <w:r>
+        <w:rPr>
+          <w:rFonts w:ascii="Calibri" w:hAnsi="Calibri" w:cs="Calibri"/>
+          <w:color w:val="FF0000"/>
+        </w:rPr>
+        <w:t xml:space="preserve">We added soil </w:t>
+      </w:r>
+      <w:r>
+        <w:rPr>
+          <w:rFonts w:ascii="Calibri" w:hAnsi="Calibri" w:cs="Calibri"/>
+          <w:color w:val="FF0000"/>
+        </w:rPr>
+        <w:t xml:space="preserve">texture information to Table 1, but again this entire section was re-written and the reference to Table 1 </w:t>
+      </w:r>
+      <w:proofErr w:type="gramStart"/>
+      <w:r>
+        <w:rPr>
+          <w:rFonts w:ascii="Calibri" w:hAnsi="Calibri" w:cs="Calibri"/>
+          <w:color w:val="FF0000"/>
+        </w:rPr>
+        <w:t>was eliminated</w:t>
+      </w:r>
+      <w:proofErr w:type="gramEnd"/>
+      <w:r>
+        <w:rPr>
+          <w:rFonts w:ascii="Calibri" w:hAnsi="Calibri" w:cs="Calibri"/>
+          <w:color w:val="FF0000"/>
+        </w:rPr>
+        <w:t xml:space="preserve">. </w:t>
+      </w:r>
+    </w:p>
+    <w:p>
+      <w:pPr>
+        <w:autoSpaceDE w:val="0"/>
+        <w:autoSpaceDN w:val="0"/>
+        <w:adjustRightInd w:val="0"/>
+        <w:spacing w:after="0" w:line="240" w:lineRule="auto"/>
+        <w:rPr>
+          <w:rFonts w:ascii="Calibri" w:hAnsi="Calibri" w:cs="Calibri"/>
+        </w:rPr>
+      </w:pPr>
+    </w:p>
+    <w:p>
+      <w:pPr>
+        <w:autoSpaceDE w:val="0"/>
+        <w:autoSpaceDN w:val="0"/>
+        <w:adjustRightInd w:val="0"/>
+        <w:spacing w:after="0" w:line="240" w:lineRule="auto"/>
+        <w:rPr>
+          <w:rFonts w:ascii="Calibri" w:hAnsi="Calibri" w:cs="Calibri"/>
         </w:rPr>
       </w:pPr>
       <w:r>
@@ -4155,80 +6103,281 @@
           <w:rFonts w:ascii="Calibri" w:hAnsi="Calibri" w:cs="Calibri"/>
         </w:rPr>
       </w:pPr>
-      <w:r>
-        <w:rPr>
-          <w:rFonts w:ascii="Calibri" w:hAnsi="Calibri" w:cs="Calibri"/>
-        </w:rPr>
-        <w:t>which sum to 100%. The one trial where both charts sum to 100% (Central-grain) shows no difference at</w:t>
-      </w:r>
-    </w:p>
-    <w:p>
-      <w:pPr>
-        <w:autoSpaceDE w:val="0"/>
-        <w:autoSpaceDN w:val="0"/>
-        <w:adjustRightInd w:val="0"/>
-        <w:spacing w:after="0" w:line="240" w:lineRule="auto"/>
-        <w:rPr>
-          <w:rFonts w:ascii="Calibri" w:hAnsi="Calibri" w:cs="Calibri"/>
-        </w:rPr>
-      </w:pPr>
-      <w:r>
-        <w:rPr>
-          <w:rFonts w:ascii="Calibri" w:hAnsi="Calibri" w:cs="Calibri"/>
-        </w:rPr>
-        <w:t>all in texture between the CC and no-CC plots. Since most of the authors results hinge on differences in</w:t>
-      </w:r>
-    </w:p>
-    <w:p>
-      <w:pPr>
-        <w:autoSpaceDE w:val="0"/>
-        <w:autoSpaceDN w:val="0"/>
-        <w:adjustRightInd w:val="0"/>
-        <w:spacing w:after="0" w:line="240" w:lineRule="auto"/>
-        <w:rPr>
-          <w:rFonts w:ascii="Calibri" w:hAnsi="Calibri" w:cs="Calibri"/>
-        </w:rPr>
-      </w:pPr>
-      <w:r>
-        <w:rPr>
-          <w:rFonts w:ascii="Calibri" w:hAnsi="Calibri" w:cs="Calibri"/>
-        </w:rPr>
-        <w:t>texture between plots, I suggest the authors double-check their textural analysis results and re-run any</w:t>
-      </w:r>
-    </w:p>
-    <w:p>
-      <w:pPr>
-        <w:autoSpaceDE w:val="0"/>
-        <w:autoSpaceDN w:val="0"/>
-        <w:adjustRightInd w:val="0"/>
-        <w:spacing w:after="0" w:line="240" w:lineRule="auto"/>
-        <w:rPr>
-          <w:rFonts w:ascii="Calibri" w:hAnsi="Calibri" w:cs="Calibri"/>
-        </w:rPr>
-      </w:pPr>
-      <w:r>
-        <w:rPr>
-          <w:rFonts w:ascii="Calibri" w:hAnsi="Calibri" w:cs="Calibri"/>
-        </w:rPr>
-        <w:t>statistical analysis or modeling that could have been influenced by this error. The results of the study</w:t>
-      </w:r>
-    </w:p>
-    <w:p>
-      <w:pPr>
-        <w:autoSpaceDE w:val="0"/>
-        <w:autoSpaceDN w:val="0"/>
-        <w:adjustRightInd w:val="0"/>
-        <w:spacing w:after="0" w:line="240" w:lineRule="auto"/>
-        <w:rPr>
-          <w:rFonts w:ascii="Calibri" w:hAnsi="Calibri" w:cs="Calibri"/>
-        </w:rPr>
-      </w:pPr>
-      <w:r>
-        <w:rPr>
-          <w:rFonts w:ascii="Calibri" w:hAnsi="Calibri" w:cs="Calibri"/>
-        </w:rPr>
-        <w:t>could be strongly affected.</w:t>
-      </w:r>
+      <w:proofErr w:type="gramStart"/>
+      <w:r>
+        <w:rPr>
+          <w:rFonts w:ascii="Calibri" w:hAnsi="Calibri" w:cs="Calibri"/>
+        </w:rPr>
+        <w:t>which</w:t>
+      </w:r>
+      <w:proofErr w:type="gramEnd"/>
+      <w:r>
+        <w:rPr>
+          <w:rFonts w:ascii="Calibri" w:hAnsi="Calibri" w:cs="Calibri"/>
+        </w:rPr>
+        <w:t xml:space="preserve"> sum to 100%. The one trial where both charts sum to 100% (Central-grain) shows no </w:t>
+      </w:r>
+      <w:proofErr w:type="gramStart"/>
+      <w:r>
+        <w:rPr>
+          <w:rFonts w:ascii="Calibri" w:hAnsi="Calibri" w:cs="Calibri"/>
+        </w:rPr>
+        <w:t>difference at</w:t>
+      </w:r>
+      <w:proofErr w:type="gramEnd"/>
+    </w:p>
+    <w:p>
+      <w:pPr>
+        <w:autoSpaceDE w:val="0"/>
+        <w:autoSpaceDN w:val="0"/>
+        <w:adjustRightInd w:val="0"/>
+        <w:spacing w:after="0" w:line="240" w:lineRule="auto"/>
+        <w:rPr>
+          <w:rFonts w:ascii="Calibri" w:hAnsi="Calibri" w:cs="Calibri"/>
+        </w:rPr>
+      </w:pPr>
+      <w:proofErr w:type="gramStart"/>
+      <w:r>
+        <w:rPr>
+          <w:rFonts w:ascii="Calibri" w:hAnsi="Calibri" w:cs="Calibri"/>
+        </w:rPr>
+        <w:t>all</w:t>
+      </w:r>
+      <w:proofErr w:type="gramEnd"/>
+      <w:r>
+        <w:rPr>
+          <w:rFonts w:ascii="Calibri" w:hAnsi="Calibri" w:cs="Calibri"/>
+        </w:rPr>
+        <w:t xml:space="preserve"> in texture between the CC and no-CC plots. Since most of the authors results hinge on differences in</w:t>
+      </w:r>
+    </w:p>
+    <w:p>
+      <w:pPr>
+        <w:autoSpaceDE w:val="0"/>
+        <w:autoSpaceDN w:val="0"/>
+        <w:adjustRightInd w:val="0"/>
+        <w:spacing w:after="0" w:line="240" w:lineRule="auto"/>
+        <w:rPr>
+          <w:rFonts w:ascii="Calibri" w:hAnsi="Calibri" w:cs="Calibri"/>
+        </w:rPr>
+      </w:pPr>
+      <w:proofErr w:type="gramStart"/>
+      <w:r>
+        <w:rPr>
+          <w:rFonts w:ascii="Calibri" w:hAnsi="Calibri" w:cs="Calibri"/>
+        </w:rPr>
+        <w:t>texture</w:t>
+      </w:r>
+      <w:proofErr w:type="gramEnd"/>
+      <w:r>
+        <w:rPr>
+          <w:rFonts w:ascii="Calibri" w:hAnsi="Calibri" w:cs="Calibri"/>
+        </w:rPr>
+        <w:t xml:space="preserve"> between plots, I suggest the authors double-check their textural analysis results and re-run any</w:t>
+      </w:r>
+    </w:p>
+    <w:p>
+      <w:pPr>
+        <w:autoSpaceDE w:val="0"/>
+        <w:autoSpaceDN w:val="0"/>
+        <w:adjustRightInd w:val="0"/>
+        <w:spacing w:after="0" w:line="240" w:lineRule="auto"/>
+        <w:rPr>
+          <w:rFonts w:ascii="Calibri" w:hAnsi="Calibri" w:cs="Calibri"/>
+        </w:rPr>
+      </w:pPr>
+      <w:proofErr w:type="gramStart"/>
+      <w:r>
+        <w:rPr>
+          <w:rFonts w:ascii="Calibri" w:hAnsi="Calibri" w:cs="Calibri"/>
+        </w:rPr>
+        <w:t>statistical</w:t>
+      </w:r>
+      <w:proofErr w:type="gramEnd"/>
+      <w:r>
+        <w:rPr>
+          <w:rFonts w:ascii="Calibri" w:hAnsi="Calibri" w:cs="Calibri"/>
+        </w:rPr>
+        <w:t xml:space="preserve"> analysis or modeling that could have been influenced by this error. The results of the study</w:t>
+      </w:r>
+    </w:p>
+    <w:p>
+      <w:pPr>
+        <w:autoSpaceDE w:val="0"/>
+        <w:autoSpaceDN w:val="0"/>
+        <w:adjustRightInd w:val="0"/>
+        <w:spacing w:after="0" w:line="240" w:lineRule="auto"/>
+        <w:rPr>
+          <w:rFonts w:ascii="Calibri" w:hAnsi="Calibri" w:cs="Calibri"/>
+        </w:rPr>
+      </w:pPr>
+      <w:proofErr w:type="gramStart"/>
+      <w:r>
+        <w:rPr>
+          <w:rFonts w:ascii="Calibri" w:hAnsi="Calibri" w:cs="Calibri"/>
+        </w:rPr>
+        <w:t>could</w:t>
+      </w:r>
+      <w:proofErr w:type="gramEnd"/>
+      <w:r>
+        <w:rPr>
+          <w:rFonts w:ascii="Calibri" w:hAnsi="Calibri" w:cs="Calibri"/>
+        </w:rPr>
+        <w:t xml:space="preserve"> be strongly affected.</w:t>
+      </w:r>
+    </w:p>
+    <w:p>
+      <w:pPr>
+        <w:autoSpaceDE w:val="0"/>
+        <w:autoSpaceDN w:val="0"/>
+        <w:adjustRightInd w:val="0"/>
+        <w:spacing w:after="0" w:line="240" w:lineRule="auto"/>
+        <w:rPr>
+          <w:rFonts w:ascii="Calibri" w:hAnsi="Calibri" w:cs="Calibri"/>
+          <w:color w:val="FF0000"/>
+        </w:rPr>
+      </w:pPr>
+      <w:r>
+        <w:rPr>
+          <w:rFonts w:ascii="Calibri" w:hAnsi="Calibri" w:cs="Calibri"/>
+          <w:color w:val="FF0000"/>
+        </w:rPr>
+        <w:t>This wa</w:t>
+      </w:r>
+      <w:r>
+        <w:rPr>
+          <w:rFonts w:ascii="Calibri" w:hAnsi="Calibri" w:cs="Calibri"/>
+          <w:color w:val="FF0000"/>
+        </w:rPr>
+        <w:t xml:space="preserve">s due only to </w:t>
+      </w:r>
+      <w:r>
+        <w:rPr>
+          <w:rFonts w:ascii="Calibri" w:hAnsi="Calibri" w:cs="Calibri"/>
+          <w:color w:val="FF0000"/>
+        </w:rPr>
+        <w:t>the</w:t>
+      </w:r>
+      <w:r>
+        <w:rPr>
+          <w:rFonts w:ascii="Calibri" w:hAnsi="Calibri" w:cs="Calibri"/>
+          <w:color w:val="FF0000"/>
+        </w:rPr>
+        <w:t xml:space="preserve"> </w:t>
+      </w:r>
+      <w:r>
+        <w:rPr>
+          <w:rFonts w:ascii="Calibri" w:hAnsi="Calibri" w:cs="Calibri"/>
+          <w:color w:val="FF0000"/>
+        </w:rPr>
+        <w:t xml:space="preserve">default behavior of </w:t>
+      </w:r>
+      <w:proofErr w:type="gramStart"/>
+      <w:r>
+        <w:rPr>
+          <w:rFonts w:ascii="Calibri" w:hAnsi="Calibri" w:cs="Calibri"/>
+          <w:color w:val="FF0000"/>
+        </w:rPr>
+        <w:t>rounding  in</w:t>
+      </w:r>
+      <w:proofErr w:type="gramEnd"/>
+      <w:r>
+        <w:rPr>
+          <w:rFonts w:ascii="Calibri" w:hAnsi="Calibri" w:cs="Calibri"/>
+          <w:color w:val="FF0000"/>
+        </w:rPr>
+        <w:t xml:space="preserve"> R (by default R rounds 2.5 down to 2), which was only used to create </w:t>
+      </w:r>
+      <w:r>
+        <w:rPr>
+          <w:rFonts w:ascii="Calibri" w:hAnsi="Calibri" w:cs="Calibri"/>
+          <w:color w:val="FF0000"/>
+        </w:rPr>
+        <w:t>label</w:t>
+      </w:r>
+      <w:r>
+        <w:rPr>
+          <w:rFonts w:ascii="Calibri" w:hAnsi="Calibri" w:cs="Calibri"/>
+          <w:color w:val="FF0000"/>
+        </w:rPr>
+        <w:t>s for the figures</w:t>
+      </w:r>
+      <w:r>
+        <w:rPr>
+          <w:rFonts w:ascii="Calibri" w:hAnsi="Calibri" w:cs="Calibri"/>
+          <w:color w:val="FF0000"/>
+        </w:rPr>
+        <w:t>. W</w:t>
+      </w:r>
+      <w:r>
+        <w:rPr>
+          <w:rFonts w:ascii="Calibri" w:hAnsi="Calibri" w:cs="Calibri"/>
+          <w:color w:val="FF0000"/>
+        </w:rPr>
+        <w:t>e added a table with the texture values to supplemental material</w:t>
+      </w:r>
+      <w:r>
+        <w:rPr>
+          <w:rFonts w:ascii="Calibri" w:hAnsi="Calibri" w:cs="Calibri"/>
+          <w:color w:val="FF0000"/>
+        </w:rPr>
+        <w:t xml:space="preserve"> that includes texture values to the hundredths place precision</w:t>
+      </w:r>
+      <w:r>
+        <w:rPr>
+          <w:rFonts w:ascii="Calibri" w:hAnsi="Calibri" w:cs="Calibri"/>
+          <w:color w:val="FF0000"/>
+        </w:rPr>
+        <w:t xml:space="preserve"> </w:t>
+      </w:r>
+      <w:r>
+        <w:rPr>
+          <w:rFonts w:ascii="Calibri" w:hAnsi="Calibri" w:cs="Calibri"/>
+          <w:color w:val="FF0000"/>
+        </w:rPr>
+        <w:t xml:space="preserve">with a column of summed values </w:t>
+      </w:r>
+      <w:r>
+        <w:rPr>
+          <w:rFonts w:ascii="Calibri" w:hAnsi="Calibri" w:cs="Calibri"/>
+          <w:color w:val="FF0000"/>
+        </w:rPr>
+        <w:t xml:space="preserve">to demonstrate the components add to 100%. </w:t>
+      </w:r>
+      <w:r>
+        <w:rPr>
+          <w:rFonts w:ascii="Calibri" w:hAnsi="Calibri" w:cs="Calibri"/>
+          <w:color w:val="FF0000"/>
+        </w:rPr>
+        <w:t xml:space="preserve">The analyses </w:t>
+      </w:r>
+      <w:proofErr w:type="gramStart"/>
+      <w:r>
+        <w:rPr>
+          <w:rFonts w:ascii="Calibri" w:hAnsi="Calibri" w:cs="Calibri"/>
+          <w:color w:val="FF0000"/>
+        </w:rPr>
+        <w:t>were not affected</w:t>
+      </w:r>
+      <w:proofErr w:type="gramEnd"/>
+      <w:r>
+        <w:rPr>
+          <w:rFonts w:ascii="Calibri" w:hAnsi="Calibri" w:cs="Calibri"/>
+          <w:color w:val="FF0000"/>
+        </w:rPr>
+        <w:t xml:space="preserve"> by the creation of the figure, so the results are still valid. </w:t>
+      </w:r>
+    </w:p>
+    <w:p>
+      <w:pPr>
+        <w:autoSpaceDE w:val="0"/>
+        <w:autoSpaceDN w:val="0"/>
+        <w:adjustRightInd w:val="0"/>
+        <w:spacing w:after="0" w:line="240" w:lineRule="auto"/>
+        <w:rPr>
+          <w:rFonts w:ascii="Calibri" w:hAnsi="Calibri" w:cs="Calibri"/>
+        </w:rPr>
+      </w:pPr>
     </w:p>
     <w:p>
       <w:pPr>
@@ -4272,29 +6421,115 @@
         <w:spacing w:after="0" w:line="240" w:lineRule="auto"/>
         <w:rPr>
           <w:rFonts w:ascii="Calibri" w:hAnsi="Calibri" w:cs="Calibri"/>
-        </w:rPr>
-      </w:pPr>
-      <w:r>
-        <w:rPr>
-          <w:rFonts w:ascii="Calibri" w:hAnsi="Calibri" w:cs="Calibri"/>
-        </w:rPr>
-        <w:t>Line 273: Replace “could not be predicted based on” to “are likely unrelated to.”</w:t>
-      </w:r>
-    </w:p>
-    <w:p>
-      <w:pPr>
-        <w:autoSpaceDE w:val="0"/>
-        <w:autoSpaceDN w:val="0"/>
-        <w:adjustRightInd w:val="0"/>
-        <w:spacing w:after="0" w:line="240" w:lineRule="auto"/>
-        <w:rPr>
-          <w:rFonts w:ascii="Calibri" w:hAnsi="Calibri" w:cs="Calibri"/>
-        </w:rPr>
-      </w:pPr>
-      <w:r>
-        <w:rPr>
-          <w:rFonts w:ascii="Calibri" w:hAnsi="Calibri" w:cs="Calibri"/>
-        </w:rPr>
+          <w:color w:val="FF0000"/>
+        </w:rPr>
+      </w:pPr>
+      <w:r>
+        <w:rPr>
+          <w:rFonts w:ascii="Calibri" w:hAnsi="Calibri" w:cs="Calibri"/>
+          <w:color w:val="FF0000"/>
+        </w:rPr>
+        <w:t xml:space="preserve">We added a more detailed explanation of results, with p-values. </w:t>
+      </w:r>
+    </w:p>
+    <w:p>
+      <w:pPr>
+        <w:autoSpaceDE w:val="0"/>
+        <w:autoSpaceDN w:val="0"/>
+        <w:adjustRightInd w:val="0"/>
+        <w:spacing w:after="0" w:line="240" w:lineRule="auto"/>
+        <w:rPr>
+          <w:rFonts w:ascii="Calibri" w:hAnsi="Calibri" w:cs="Calibri"/>
+        </w:rPr>
+      </w:pPr>
+    </w:p>
+    <w:p>
+      <w:pPr>
+        <w:autoSpaceDE w:val="0"/>
+        <w:autoSpaceDN w:val="0"/>
+        <w:adjustRightInd w:val="0"/>
+        <w:spacing w:after="0" w:line="240" w:lineRule="auto"/>
+        <w:rPr>
+          <w:rFonts w:ascii="Calibri" w:hAnsi="Calibri" w:cs="Calibri"/>
+        </w:rPr>
+      </w:pPr>
+    </w:p>
+    <w:p>
+      <w:pPr>
+        <w:autoSpaceDE w:val="0"/>
+        <w:autoSpaceDN w:val="0"/>
+        <w:adjustRightInd w:val="0"/>
+        <w:spacing w:after="0" w:line="240" w:lineRule="auto"/>
+        <w:rPr>
+          <w:rFonts w:ascii="Calibri" w:hAnsi="Calibri" w:cs="Calibri"/>
+        </w:rPr>
+      </w:pPr>
+      <w:r>
+        <w:rPr>
+          <w:rFonts w:ascii="Calibri" w:hAnsi="Calibri" w:cs="Calibri"/>
+        </w:rPr>
+        <w:t>Line 273: Replace “could not be predicted based on” to “</w:t>
+      </w:r>
+      <w:proofErr w:type="gramStart"/>
+      <w:r>
+        <w:rPr>
+          <w:rFonts w:ascii="Calibri" w:hAnsi="Calibri" w:cs="Calibri"/>
+        </w:rPr>
+        <w:t>are</w:t>
+      </w:r>
+      <w:proofErr w:type="gramEnd"/>
+      <w:r>
+        <w:rPr>
+          <w:rFonts w:ascii="Calibri" w:hAnsi="Calibri" w:cs="Calibri"/>
+        </w:rPr>
+        <w:t xml:space="preserve"> likely unrelated to.”</w:t>
+      </w:r>
+    </w:p>
+    <w:p>
+      <w:pPr>
+        <w:autoSpaceDE w:val="0"/>
+        <w:autoSpaceDN w:val="0"/>
+        <w:adjustRightInd w:val="0"/>
+        <w:spacing w:after="0" w:line="240" w:lineRule="auto"/>
+        <w:rPr>
+          <w:rFonts w:ascii="Calibri" w:hAnsi="Calibri" w:cs="Calibri"/>
+          <w:color w:val="FF0000"/>
+        </w:rPr>
+      </w:pPr>
+      <w:r>
+        <w:rPr>
+          <w:rFonts w:ascii="Calibri" w:hAnsi="Calibri" w:cs="Calibri"/>
+          <w:color w:val="FF0000"/>
+        </w:rPr>
+        <w:t xml:space="preserve">Changed. </w:t>
+      </w:r>
+    </w:p>
+    <w:p>
+      <w:pPr>
+        <w:autoSpaceDE w:val="0"/>
+        <w:autoSpaceDN w:val="0"/>
+        <w:adjustRightInd w:val="0"/>
+        <w:spacing w:after="0" w:line="240" w:lineRule="auto"/>
+        <w:rPr>
+          <w:rFonts w:ascii="Calibri" w:hAnsi="Calibri" w:cs="Calibri"/>
+        </w:rPr>
+      </w:pPr>
+    </w:p>
+    <w:p>
+      <w:pPr>
+        <w:autoSpaceDE w:val="0"/>
+        <w:autoSpaceDN w:val="0"/>
+        <w:adjustRightInd w:val="0"/>
+        <w:spacing w:after="0" w:line="240" w:lineRule="auto"/>
+        <w:rPr>
+          <w:rFonts w:ascii="Calibri" w:hAnsi="Calibri" w:cs="Calibri"/>
+        </w:rPr>
+      </w:pPr>
+      <w:r>
+        <w:rPr>
+          <w:rFonts w:ascii="Calibri" w:hAnsi="Calibri" w:cs="Calibri"/>
+        </w:rPr>
+        <w:lastRenderedPageBreak/>
         <w:t>Line 289-292: Two sentences does not make a paragraph. The authors need to expand this section to</w:t>
       </w:r>
     </w:p>
@@ -4308,62 +6543,127 @@
           <w:rFonts w:ascii="Calibri" w:hAnsi="Calibri" w:cs="Calibri"/>
         </w:rPr>
       </w:pPr>
-      <w:r>
-        <w:rPr>
-          <w:rFonts w:ascii="Calibri" w:hAnsi="Calibri" w:cs="Calibri"/>
-        </w:rPr>
-        <w:t>include much more discussion.</w:t>
-      </w:r>
-    </w:p>
-    <w:p>
-      <w:pPr>
-        <w:autoSpaceDE w:val="0"/>
-        <w:autoSpaceDN w:val="0"/>
-        <w:adjustRightInd w:val="0"/>
-        <w:spacing w:after="0" w:line="240" w:lineRule="auto"/>
-        <w:rPr>
-          <w:rFonts w:ascii="Calibri" w:hAnsi="Calibri" w:cs="Calibri"/>
-        </w:rPr>
-      </w:pPr>
-      <w:r>
-        <w:rPr>
-          <w:rFonts w:ascii="Calibri" w:hAnsi="Calibri" w:cs="Calibri"/>
-        </w:rPr>
-        <w:t>Figure 5: The boxes below the figure labeled “Micropore” and “Macropore” are not helpful, especially</w:t>
-      </w:r>
-    </w:p>
-    <w:p>
-      <w:pPr>
-        <w:autoSpaceDE w:val="0"/>
-        <w:autoSpaceDN w:val="0"/>
-        <w:adjustRightInd w:val="0"/>
-        <w:spacing w:after="0" w:line="240" w:lineRule="auto"/>
-        <w:rPr>
-          <w:rFonts w:ascii="Calibri" w:hAnsi="Calibri" w:cs="Calibri"/>
-        </w:rPr>
-      </w:pPr>
-      <w:r>
-        <w:rPr>
-          <w:rFonts w:ascii="Calibri" w:hAnsi="Calibri" w:cs="Calibri"/>
-        </w:rPr>
-        <w:t>since the colors shown only apply for the “No Cover” columns. I suggest removing them, as they do not</w:t>
-      </w:r>
-    </w:p>
-    <w:p>
-      <w:pPr>
-        <w:autoSpaceDE w:val="0"/>
-        <w:autoSpaceDN w:val="0"/>
-        <w:adjustRightInd w:val="0"/>
-        <w:spacing w:after="0" w:line="240" w:lineRule="auto"/>
-        <w:rPr>
-          <w:rFonts w:ascii="Calibri" w:hAnsi="Calibri" w:cs="Calibri"/>
-        </w:rPr>
-      </w:pPr>
-      <w:r>
-        <w:rPr>
-          <w:rFonts w:ascii="Calibri" w:hAnsi="Calibri" w:cs="Calibri"/>
-        </w:rPr>
-        <w:t>add any useful information to the figure.</w:t>
+      <w:proofErr w:type="gramStart"/>
+      <w:r>
+        <w:rPr>
+          <w:rFonts w:ascii="Calibri" w:hAnsi="Calibri" w:cs="Calibri"/>
+        </w:rPr>
+        <w:t>include</w:t>
+      </w:r>
+      <w:proofErr w:type="gramEnd"/>
+      <w:r>
+        <w:rPr>
+          <w:rFonts w:ascii="Calibri" w:hAnsi="Calibri" w:cs="Calibri"/>
+        </w:rPr>
+        <w:t xml:space="preserve"> much more discussion.</w:t>
+      </w:r>
+    </w:p>
+    <w:p>
+      <w:pPr>
+        <w:autoSpaceDE w:val="0"/>
+        <w:autoSpaceDN w:val="0"/>
+        <w:adjustRightInd w:val="0"/>
+        <w:spacing w:after="0" w:line="240" w:lineRule="auto"/>
+        <w:rPr>
+          <w:rFonts w:ascii="Calibri" w:hAnsi="Calibri" w:cs="Calibri"/>
+        </w:rPr>
+      </w:pPr>
+      <w:bookmarkStart w:id="0" w:name="_GoBack"/>
+      <w:bookmarkEnd w:id="0"/>
+    </w:p>
+    <w:p>
+      <w:pPr>
+        <w:autoSpaceDE w:val="0"/>
+        <w:autoSpaceDN w:val="0"/>
+        <w:adjustRightInd w:val="0"/>
+        <w:spacing w:after="0" w:line="240" w:lineRule="auto"/>
+        <w:rPr>
+          <w:rFonts w:ascii="Calibri" w:hAnsi="Calibri" w:cs="Calibri"/>
+        </w:rPr>
+      </w:pPr>
+      <w:r>
+        <w:rPr>
+          <w:rFonts w:ascii="Calibri" w:hAnsi="Calibri" w:cs="Calibri"/>
+        </w:rPr>
+        <w:t>Figure 5: The boxes below the figure labeled “</w:t>
+      </w:r>
+      <w:proofErr w:type="spellStart"/>
+      <w:r>
+        <w:rPr>
+          <w:rFonts w:ascii="Calibri" w:hAnsi="Calibri" w:cs="Calibri"/>
+        </w:rPr>
+        <w:t>Micropore</w:t>
+      </w:r>
+      <w:proofErr w:type="spellEnd"/>
+      <w:r>
+        <w:rPr>
+          <w:rFonts w:ascii="Calibri" w:hAnsi="Calibri" w:cs="Calibri"/>
+        </w:rPr>
+        <w:t>” and “</w:t>
+      </w:r>
+      <w:proofErr w:type="spellStart"/>
+      <w:r>
+        <w:rPr>
+          <w:rFonts w:ascii="Calibri" w:hAnsi="Calibri" w:cs="Calibri"/>
+        </w:rPr>
+        <w:t>Macropore</w:t>
+      </w:r>
+      <w:proofErr w:type="spellEnd"/>
+      <w:r>
+        <w:rPr>
+          <w:rFonts w:ascii="Calibri" w:hAnsi="Calibri" w:cs="Calibri"/>
+        </w:rPr>
+        <w:t>” are not helpful, especially</w:t>
+      </w:r>
+    </w:p>
+    <w:p>
+      <w:pPr>
+        <w:autoSpaceDE w:val="0"/>
+        <w:autoSpaceDN w:val="0"/>
+        <w:adjustRightInd w:val="0"/>
+        <w:spacing w:after="0" w:line="240" w:lineRule="auto"/>
+        <w:rPr>
+          <w:rFonts w:ascii="Calibri" w:hAnsi="Calibri" w:cs="Calibri"/>
+        </w:rPr>
+      </w:pPr>
+      <w:proofErr w:type="gramStart"/>
+      <w:r>
+        <w:rPr>
+          <w:rFonts w:ascii="Calibri" w:hAnsi="Calibri" w:cs="Calibri"/>
+        </w:rPr>
+        <w:t>since</w:t>
+      </w:r>
+      <w:proofErr w:type="gramEnd"/>
+      <w:r>
+        <w:rPr>
+          <w:rFonts w:ascii="Calibri" w:hAnsi="Calibri" w:cs="Calibri"/>
+        </w:rPr>
+        <w:t xml:space="preserve"> the colors shown only apply for the “No Cover” columns. I suggest removing them, as they do not</w:t>
+      </w:r>
+    </w:p>
+    <w:p>
+      <w:pPr>
+        <w:autoSpaceDE w:val="0"/>
+        <w:autoSpaceDN w:val="0"/>
+        <w:adjustRightInd w:val="0"/>
+        <w:spacing w:after="0" w:line="240" w:lineRule="auto"/>
+        <w:rPr>
+          <w:rFonts w:ascii="Calibri" w:hAnsi="Calibri" w:cs="Calibri"/>
+        </w:rPr>
+      </w:pPr>
+      <w:proofErr w:type="gramStart"/>
+      <w:r>
+        <w:rPr>
+          <w:rFonts w:ascii="Calibri" w:hAnsi="Calibri" w:cs="Calibri"/>
+        </w:rPr>
+        <w:t>add</w:t>
+      </w:r>
+      <w:proofErr w:type="gramEnd"/>
+      <w:r>
+        <w:rPr>
+          <w:rFonts w:ascii="Calibri" w:hAnsi="Calibri" w:cs="Calibri"/>
+        </w:rPr>
+        <w:t xml:space="preserve"> any useful information to the figure.</w:t>
       </w:r>
     </w:p>
     <w:p>
@@ -4408,12 +6708,19 @@
           <w:szCs w:val="24"/>
         </w:rPr>
       </w:pPr>
-      <w:r>
-        <w:rPr>
-          <w:rFonts w:ascii="Calibri" w:hAnsi="Calibri" w:cs="Calibri"/>
-        </w:rPr>
-        <w:lastRenderedPageBreak/>
-        <w:t>only at the conclusions drawn I would have guessed that the</w:t>
+      <w:proofErr w:type="gramStart"/>
+      <w:r>
+        <w:rPr>
+          <w:rFonts w:ascii="Calibri" w:hAnsi="Calibri" w:cs="Calibri"/>
+        </w:rPr>
+        <w:t>only</w:t>
+      </w:r>
+      <w:proofErr w:type="gramEnd"/>
+      <w:r>
+        <w:rPr>
+          <w:rFonts w:ascii="Calibri" w:hAnsi="Calibri" w:cs="Calibri"/>
+        </w:rPr>
+        <w:t xml:space="preserve"> at the conclusions drawn I would have guessed that the</w:t>
       </w:r>
     </w:p>
     <w:sectPr>
@@ -4427,7 +6734,7 @@
 </file>
 
 <file path=word/styles.xml><?xml version="1.0" encoding="utf-8"?>
-<w:styles xmlns:mc="http://schemas.openxmlformats.org/markup-compatibility/2006" xmlns:r="http://schemas.openxmlformats.org/officeDocument/2006/relationships" xmlns:w="http://schemas.openxmlformats.org/wordprocessingml/2006/main" xmlns:w14="http://schemas.microsoft.com/office/word/2010/wordml" xmlns:w15="http://schemas.microsoft.com/office/word/2012/wordml" xmlns:w16cex="http://schemas.microsoft.com/office/word/2018/wordml/cex" xmlns:w16cid="http://schemas.microsoft.com/office/word/2016/wordml/cid" xmlns:w16="http://schemas.microsoft.com/office/word/2018/wordml" xmlns:w16sdtdh="http://schemas.microsoft.com/office/word/2020/wordml/sdtdatahash" xmlns:w16se="http://schemas.microsoft.com/office/word/2015/wordml/symex" mc:Ignorable="w14 w15 w16se w16cid w16 w16cex w16sdtdh">
+<w:styles xmlns:mc="http://schemas.openxmlformats.org/markup-compatibility/2006" xmlns:r="http://schemas.openxmlformats.org/officeDocument/2006/relationships" xmlns:w="http://schemas.openxmlformats.org/wordprocessingml/2006/main" xmlns:w14="http://schemas.microsoft.com/office/word/2010/wordml" xmlns:w15="http://schemas.microsoft.com/office/word/2012/wordml" xmlns:w16se="http://schemas.microsoft.com/office/word/2015/wordml/symex" mc:Ignorable="w14 w15 w16se">
   <w:docDefaults>
     <w:rPrDefault>
       <w:rPr>
@@ -4443,7 +6750,7 @@
       </w:pPr>
     </w:pPrDefault>
   </w:docDefaults>
-  <w:latentStyles w:defLockedState="0" w:defUIPriority="99" w:defSemiHidden="0" w:defUnhideWhenUsed="0" w:defQFormat="0" w:count="376">
+  <w:latentStyles w:defLockedState="0" w:defUIPriority="99" w:defSemiHidden="0" w:defUnhideWhenUsed="0" w:defQFormat="0" w:count="371">
     <w:lsdException w:name="Normal" w:uiPriority="0" w:qFormat="1"/>
     <w:lsdException w:name="heading 1" w:uiPriority="9" w:qFormat="1"/>
     <w:lsdException w:name="heading 2" w:semiHidden="1" w:uiPriority="9" w:unhideWhenUsed="1" w:qFormat="1"/>
@@ -4549,6 +6856,7 @@
     <w:lsdException w:name="HTML Sample" w:semiHidden="1" w:unhideWhenUsed="1"/>
     <w:lsdException w:name="HTML Typewriter" w:semiHidden="1" w:unhideWhenUsed="1"/>
     <w:lsdException w:name="HTML Variable" w:semiHidden="1" w:unhideWhenUsed="1"/>
+    <w:lsdException w:name="Normal Table" w:semiHidden="1" w:unhideWhenUsed="1"/>
     <w:lsdException w:name="annotation subject" w:semiHidden="1" w:unhideWhenUsed="1"/>
     <w:lsdException w:name="No List" w:semiHidden="1" w:unhideWhenUsed="1"/>
     <w:lsdException w:name="Outline List 1" w:semiHidden="1" w:unhideWhenUsed="1"/>
@@ -4591,8 +6899,11 @@
     <w:lsdException w:name="Table Contemporary" w:semiHidden="1" w:unhideWhenUsed="1"/>
     <w:lsdException w:name="Table Elegant" w:semiHidden="1" w:unhideWhenUsed="1"/>
     <w:lsdException w:name="Table Professional" w:semiHidden="1" w:unhideWhenUsed="1"/>
+    <w:lsdException w:name="Table Subtle 1" w:semiHidden="1" w:unhideWhenUsed="1"/>
     <w:lsdException w:name="Table Subtle 2" w:semiHidden="1" w:unhideWhenUsed="1"/>
     <w:lsdException w:name="Table Web 1" w:semiHidden="1" w:unhideWhenUsed="1"/>
+    <w:lsdException w:name="Table Web 2" w:semiHidden="1" w:unhideWhenUsed="1"/>
+    <w:lsdException w:name="Table Web 3" w:semiHidden="1" w:unhideWhenUsed="1"/>
     <w:lsdException w:name="Balloon Text" w:semiHidden="1" w:unhideWhenUsed="1"/>
     <w:lsdException w:name="Table Grid" w:uiPriority="39"/>
     <w:lsdException w:name="Table Theme" w:semiHidden="1" w:unhideWhenUsed="1"/>
@@ -4811,11 +7122,6 @@
     <w:lsdException w:name="List Table 5 Dark Accent 6" w:uiPriority="50"/>
     <w:lsdException w:name="List Table 6 Colorful Accent 6" w:uiPriority="51"/>
     <w:lsdException w:name="List Table 7 Colorful Accent 6" w:uiPriority="52"/>
-    <w:lsdException w:name="Mention" w:semiHidden="1" w:unhideWhenUsed="1"/>
-    <w:lsdException w:name="Smart Hyperlink" w:semiHidden="1" w:unhideWhenUsed="1"/>
-    <w:lsdException w:name="Hashtag" w:semiHidden="1" w:unhideWhenUsed="1"/>
-    <w:lsdException w:name="Unresolved Mention" w:semiHidden="1" w:unhideWhenUsed="1"/>
-    <w:lsdException w:name="Smart Link" w:semiHidden="1" w:unhideWhenUsed="1"/>
   </w:latentStyles>
   <w:style w:type="paragraph" w:default="1" w:styleId="Normal">
     <w:name w:val="Normal"/>

</xml_diff>